<commit_message>
ASC DESC by EMP_NAME
</commit_message>
<xml_diff>
--- a/MySql Commands.docx
+++ b/MySql Commands.docx
@@ -7,8 +7,21 @@
         <w:ind w:left="-900" w:right="-1440"/>
         <w:jc w:val="both"/>
       </w:pPr>
-      <w:r>
-        <w:t>mysql&gt; create database learnsql;</w:t>
+      <w:proofErr w:type="spellStart"/>
+      <w:r>
+        <w:t>mysql</w:t>
+      </w:r>
+      <w:proofErr w:type="spellEnd"/>
+      <w:r>
+        <w:t xml:space="preserve">&gt; create database </w:t>
+      </w:r>
+      <w:proofErr w:type="spellStart"/>
+      <w:r>
+        <w:t>learnsql</w:t>
+      </w:r>
+      <w:proofErr w:type="spellEnd"/>
+      <w:r>
+        <w:t>;</w:t>
       </w:r>
     </w:p>
     <w:p>
@@ -31,8 +44,21 @@
         <w:ind w:left="-900" w:right="-1440"/>
         <w:jc w:val="both"/>
       </w:pPr>
-      <w:r>
-        <w:t>mysql&gt; use learnsql;</w:t>
+      <w:proofErr w:type="spellStart"/>
+      <w:r>
+        <w:t>mysql</w:t>
+      </w:r>
+      <w:proofErr w:type="spellEnd"/>
+      <w:r>
+        <w:t xml:space="preserve">&gt; use </w:t>
+      </w:r>
+      <w:proofErr w:type="spellStart"/>
+      <w:r>
+        <w:t>learnsql</w:t>
+      </w:r>
+      <w:proofErr w:type="spellEnd"/>
+      <w:r>
+        <w:t>;</w:t>
       </w:r>
     </w:p>
     <w:p>
@@ -49,23 +75,65 @@
         <w:ind w:left="-900" w:right="-1440"/>
         <w:jc w:val="both"/>
       </w:pPr>
-      <w:r>
-        <w:t>mysql&gt; create database learnsql;</w:t>
-      </w:r>
-    </w:p>
-    <w:p>
-      <w:pPr>
-        <w:ind w:left="-900" w:right="-1440"/>
-        <w:jc w:val="both"/>
-      </w:pPr>
-    </w:p>
-    <w:p>
-      <w:pPr>
-        <w:ind w:left="-900" w:right="-1440"/>
-        <w:jc w:val="both"/>
-      </w:pPr>
-      <w:r>
-        <w:t>mysql&gt; create table EMP(emp_id char(9) not null, emp_name char(10) not null, primary key(emp_id,emp_name));</w:t>
+      <w:proofErr w:type="spellStart"/>
+      <w:r>
+        <w:t>mysql</w:t>
+      </w:r>
+      <w:proofErr w:type="spellEnd"/>
+      <w:r>
+        <w:t xml:space="preserve">&gt; create database </w:t>
+      </w:r>
+      <w:proofErr w:type="spellStart"/>
+      <w:r>
+        <w:t>learnsql</w:t>
+      </w:r>
+      <w:proofErr w:type="spellEnd"/>
+      <w:r>
+        <w:t>;</w:t>
+      </w:r>
+    </w:p>
+    <w:p>
+      <w:pPr>
+        <w:ind w:left="-900" w:right="-1440"/>
+        <w:jc w:val="both"/>
+      </w:pPr>
+    </w:p>
+    <w:p>
+      <w:pPr>
+        <w:ind w:left="-900" w:right="-1440"/>
+        <w:jc w:val="both"/>
+      </w:pPr>
+      <w:proofErr w:type="spellStart"/>
+      <w:r>
+        <w:t>mysql</w:t>
+      </w:r>
+      <w:proofErr w:type="spellEnd"/>
+      <w:r>
+        <w:t>&gt; create table EMP(</w:t>
+      </w:r>
+      <w:proofErr w:type="spellStart"/>
+      <w:r>
+        <w:t>emp_id</w:t>
+      </w:r>
+      <w:proofErr w:type="spellEnd"/>
+      <w:r>
+        <w:t xml:space="preserve"> char(9) not null, </w:t>
+      </w:r>
+      <w:proofErr w:type="spellStart"/>
+      <w:r>
+        <w:t>emp_name</w:t>
+      </w:r>
+      <w:proofErr w:type="spellEnd"/>
+      <w:r>
+        <w:t xml:space="preserve"> char(10) not null, primary key(</w:t>
+      </w:r>
+      <w:proofErr w:type="spellStart"/>
+      <w:r>
+        <w:t>emp_id,emp_name</w:t>
+      </w:r>
+      <w:proofErr w:type="spellEnd"/>
+      <w:r>
+        <w:t>));</w:t>
       </w:r>
     </w:p>
     <w:p>
@@ -88,26 +156,68 @@
         <w:ind w:left="-900" w:right="-1440"/>
         <w:jc w:val="both"/>
       </w:pPr>
-      <w:r>
-        <w:t>mysql&gt; desc learnsql;</w:t>
-      </w:r>
-    </w:p>
-    <w:p>
-      <w:pPr>
-        <w:ind w:left="-900" w:right="-1440"/>
-        <w:jc w:val="both"/>
-      </w:pPr>
-      <w:r>
-        <w:t>ERROR 1146 (42S02): Table 'learnsql.learnsql' doesn't exist</w:t>
-      </w:r>
-    </w:p>
-    <w:p>
-      <w:pPr>
-        <w:ind w:left="-900" w:right="-1440"/>
-        <w:jc w:val="both"/>
-      </w:pPr>
-      <w:r>
-        <w:t>mysql&gt; desc EMP;</w:t>
+      <w:proofErr w:type="spellStart"/>
+      <w:r>
+        <w:t>mysql</w:t>
+      </w:r>
+      <w:proofErr w:type="spellEnd"/>
+      <w:r>
+        <w:t xml:space="preserve">&gt; </w:t>
+      </w:r>
+      <w:proofErr w:type="spellStart"/>
+      <w:r>
+        <w:t>desc</w:t>
+      </w:r>
+      <w:proofErr w:type="spellEnd"/>
+      <w:r>
+        <w:t xml:space="preserve"> </w:t>
+      </w:r>
+      <w:proofErr w:type="spellStart"/>
+      <w:r>
+        <w:t>learnsql</w:t>
+      </w:r>
+      <w:proofErr w:type="spellEnd"/>
+      <w:r>
+        <w:t>;</w:t>
+      </w:r>
+    </w:p>
+    <w:p>
+      <w:pPr>
+        <w:ind w:left="-900" w:right="-1440"/>
+        <w:jc w:val="both"/>
+      </w:pPr>
+      <w:r>
+        <w:t>ERROR 1146 (42S02): Table '</w:t>
+      </w:r>
+      <w:proofErr w:type="spellStart"/>
+      <w:r>
+        <w:t>learnsql.learnsql</w:t>
+      </w:r>
+      <w:proofErr w:type="spellEnd"/>
+      <w:r>
+        <w:t>' doesn't exist</w:t>
+      </w:r>
+    </w:p>
+    <w:p>
+      <w:pPr>
+        <w:ind w:left="-900" w:right="-1440"/>
+        <w:jc w:val="both"/>
+      </w:pPr>
+      <w:proofErr w:type="spellStart"/>
+      <w:r>
+        <w:t>mysql</w:t>
+      </w:r>
+      <w:proofErr w:type="spellEnd"/>
+      <w:r>
+        <w:t xml:space="preserve">&gt; </w:t>
+      </w:r>
+      <w:proofErr w:type="spellStart"/>
+      <w:r>
+        <w:t>desc</w:t>
+      </w:r>
+      <w:proofErr w:type="spellEnd"/>
+      <w:r>
+        <w:t xml:space="preserve"> EMP;</w:t>
       </w:r>
     </w:p>
     <w:p>
@@ -143,16 +253,32 @@
         <w:jc w:val="both"/>
       </w:pPr>
       <w:r>
-        <w:t>| emp_id   | char(9)  | NO   | PRI | NULL    |       |</w:t>
-      </w:r>
-    </w:p>
-    <w:p>
-      <w:pPr>
-        <w:ind w:left="-900" w:right="-1440"/>
-        <w:jc w:val="both"/>
-      </w:pPr>
-      <w:r>
-        <w:t>| emp_name | char(10) | NO   | PRI | NULL    |       |</w:t>
+        <w:t xml:space="preserve">| </w:t>
+      </w:r>
+      <w:proofErr w:type="spellStart"/>
+      <w:r>
+        <w:t>emp_id</w:t>
+      </w:r>
+      <w:proofErr w:type="spellEnd"/>
+      <w:r>
+        <w:t xml:space="preserve">   | char(9)  | NO   | PRI | NULL    |       |</w:t>
+      </w:r>
+    </w:p>
+    <w:p>
+      <w:pPr>
+        <w:ind w:left="-900" w:right="-1440"/>
+        <w:jc w:val="both"/>
+      </w:pPr>
+      <w:r>
+        <w:t xml:space="preserve">| </w:t>
+      </w:r>
+      <w:proofErr w:type="spellStart"/>
+      <w:r>
+        <w:t>emp_name</w:t>
+      </w:r>
+      <w:proofErr w:type="spellEnd"/>
+      <w:r>
+        <w:t xml:space="preserve"> | char(10) | NO   | PRI | NULL    |       |</w:t>
       </w:r>
     </w:p>
     <w:p>
@@ -184,8 +310,37 @@
         <w:ind w:left="-900" w:right="-1440"/>
         <w:jc w:val="both"/>
       </w:pPr>
-      <w:r>
-        <w:t>mysql&gt; create table PRODUCT_TST(PROD_ID varchar(10) NOT NULL, VEND_ID varchar(10) NOT NULL, PRODUCT varchar(10) NOT NULL, COST integer(8) NOT NULL, primary key(PROD_ID,VEND_ID));</w:t>
+      <w:proofErr w:type="spellStart"/>
+      <w:r>
+        <w:t>mysql</w:t>
+      </w:r>
+      <w:proofErr w:type="spellEnd"/>
+      <w:r>
+        <w:t xml:space="preserve">&gt; create table PRODUCT_TST(PROD_ID </w:t>
+      </w:r>
+      <w:proofErr w:type="spellStart"/>
+      <w:r>
+        <w:t>varchar</w:t>
+      </w:r>
+      <w:proofErr w:type="spellEnd"/>
+      <w:r>
+        <w:t xml:space="preserve">(10) NOT NULL, VEND_ID </w:t>
+      </w:r>
+      <w:proofErr w:type="spellStart"/>
+      <w:r>
+        <w:t>varchar</w:t>
+      </w:r>
+      <w:proofErr w:type="spellEnd"/>
+      <w:r>
+        <w:t xml:space="preserve">(10) NOT NULL, PRODUCT </w:t>
+      </w:r>
+      <w:proofErr w:type="spellStart"/>
+      <w:r>
+        <w:t>varchar</w:t>
+      </w:r>
+      <w:proofErr w:type="spellEnd"/>
+      <w:r>
+        <w:t>(10) NOT NULL, COST integer(8) NOT NULL, primary key(PROD_ID,VEND_ID));</w:t>
       </w:r>
     </w:p>
     <w:p>
@@ -208,9 +363,19 @@
         <w:ind w:left="-900" w:right="-1440"/>
         <w:jc w:val="both"/>
       </w:pPr>
-      <w:r>
-        <w:t>mysql&gt; desc</w:t>
-      </w:r>
+      <w:proofErr w:type="spellStart"/>
+      <w:r>
+        <w:t>mysql</w:t>
+      </w:r>
+      <w:proofErr w:type="spellEnd"/>
+      <w:r>
+        <w:t xml:space="preserve">&gt; </w:t>
+      </w:r>
+      <w:proofErr w:type="spellStart"/>
+      <w:r>
+        <w:t>desc</w:t>
+      </w:r>
+      <w:proofErr w:type="spellEnd"/>
     </w:p>
     <w:p>
       <w:pPr>
@@ -219,7 +384,15 @@
       </w:pPr>
       <w:r>
         <w:lastRenderedPageBreak/>
-        <w:t xml:space="preserve">    -&gt; product_tst;</w:t>
+        <w:t xml:space="preserve">    -&gt; </w:t>
+      </w:r>
+      <w:proofErr w:type="spellStart"/>
+      <w:r>
+        <w:t>product_tst</w:t>
+      </w:r>
+      <w:proofErr w:type="spellEnd"/>
+      <w:r>
+        <w:t>;</w:t>
       </w:r>
     </w:p>
     <w:p>
@@ -255,25 +428,49 @@
         <w:jc w:val="both"/>
       </w:pPr>
       <w:r>
-        <w:t>| PROD_ID | varchar(10) | NO   | PRI | NULL    |       |</w:t>
-      </w:r>
-    </w:p>
-    <w:p>
-      <w:pPr>
-        <w:ind w:left="-900" w:right="-1440"/>
-        <w:jc w:val="both"/>
-      </w:pPr>
-      <w:r>
-        <w:t>| VEND_ID | varchar(10) | NO   | PRI | NULL    |       |</w:t>
-      </w:r>
-    </w:p>
-    <w:p>
-      <w:pPr>
-        <w:ind w:left="-900" w:right="-1440"/>
-        <w:jc w:val="both"/>
-      </w:pPr>
-      <w:r>
-        <w:t>| PRODUCT | varchar(10) | NO   |     | NULL    |       |</w:t>
+        <w:t xml:space="preserve">| PROD_ID | </w:t>
+      </w:r>
+      <w:proofErr w:type="spellStart"/>
+      <w:r>
+        <w:t>varchar</w:t>
+      </w:r>
+      <w:proofErr w:type="spellEnd"/>
+      <w:r>
+        <w:t>(10) | NO   | PRI | NULL    |       |</w:t>
+      </w:r>
+    </w:p>
+    <w:p>
+      <w:pPr>
+        <w:ind w:left="-900" w:right="-1440"/>
+        <w:jc w:val="both"/>
+      </w:pPr>
+      <w:r>
+        <w:t xml:space="preserve">| VEND_ID | </w:t>
+      </w:r>
+      <w:proofErr w:type="spellStart"/>
+      <w:r>
+        <w:t>varchar</w:t>
+      </w:r>
+      <w:proofErr w:type="spellEnd"/>
+      <w:r>
+        <w:t>(10) | NO   | PRI | NULL    |       |</w:t>
+      </w:r>
+    </w:p>
+    <w:p>
+      <w:pPr>
+        <w:ind w:left="-900" w:right="-1440"/>
+        <w:jc w:val="both"/>
+      </w:pPr>
+      <w:r>
+        <w:t xml:space="preserve">| PRODUCT | </w:t>
+      </w:r>
+      <w:proofErr w:type="spellStart"/>
+      <w:r>
+        <w:t>varchar</w:t>
+      </w:r>
+      <w:proofErr w:type="spellEnd"/>
+      <w:r>
+        <w:t>(10) | NO   |     | NULL    |       |</w:t>
       </w:r>
     </w:p>
     <w:p>
@@ -314,8 +511,29 @@
         <w:ind w:left="-900" w:right="-1440"/>
         <w:jc w:val="both"/>
       </w:pPr>
-      <w:r>
-        <w:t>mysql&gt; desc employee_tbl;</w:t>
+      <w:proofErr w:type="spellStart"/>
+      <w:r>
+        <w:t>mysql</w:t>
+      </w:r>
+      <w:proofErr w:type="spellEnd"/>
+      <w:r>
+        <w:t xml:space="preserve">&gt; </w:t>
+      </w:r>
+      <w:proofErr w:type="spellStart"/>
+      <w:r>
+        <w:t>desc</w:t>
+      </w:r>
+      <w:proofErr w:type="spellEnd"/>
+      <w:r>
+        <w:t xml:space="preserve"> </w:t>
+      </w:r>
+      <w:proofErr w:type="spellStart"/>
+      <w:r>
+        <w:t>employee_tbl</w:t>
+      </w:r>
+      <w:proofErr w:type="spellEnd"/>
+      <w:r>
+        <w:t>;</w:t>
       </w:r>
     </w:p>
     <w:p>
@@ -360,7 +578,15 @@
         <w:jc w:val="both"/>
       </w:pPr>
       <w:r>
-        <w:t>| EMP_NAME | varchar(10) | YES  |     | NULL    |       |</w:t>
+        <w:t xml:space="preserve">| EMP_NAME | </w:t>
+      </w:r>
+      <w:proofErr w:type="spellStart"/>
+      <w:r>
+        <w:t>varchar</w:t>
+      </w:r>
+      <w:proofErr w:type="spellEnd"/>
+      <w:r>
+        <w:t>(10) | YES  |     | NULL    |       |</w:t>
       </w:r>
     </w:p>
     <w:p>
@@ -392,8 +618,21 @@
         <w:ind w:left="-900" w:right="-1440"/>
         <w:jc w:val="both"/>
       </w:pPr>
-      <w:r>
-        <w:t>mysql&gt; insert into employee_tbl values('123','Bharat');</w:t>
+      <w:proofErr w:type="spellStart"/>
+      <w:r>
+        <w:t>mysql</w:t>
+      </w:r>
+      <w:proofErr w:type="spellEnd"/>
+      <w:r>
+        <w:t xml:space="preserve">&gt; insert into </w:t>
+      </w:r>
+      <w:proofErr w:type="spellStart"/>
+      <w:r>
+        <w:t>employee_tbl</w:t>
+      </w:r>
+      <w:proofErr w:type="spellEnd"/>
+      <w:r>
+        <w:t xml:space="preserve"> values('123','Bharat');</w:t>
       </w:r>
     </w:p>
     <w:p>
@@ -416,8 +655,21 @@
         <w:ind w:left="-900" w:right="-1440"/>
         <w:jc w:val="both"/>
       </w:pPr>
-      <w:r>
-        <w:t>mysql&gt; insert into employee_tbl values('123','Bharat');</w:t>
+      <w:proofErr w:type="spellStart"/>
+      <w:r>
+        <w:t>mysql</w:t>
+      </w:r>
+      <w:proofErr w:type="spellEnd"/>
+      <w:r>
+        <w:t xml:space="preserve">&gt; insert into </w:t>
+      </w:r>
+      <w:proofErr w:type="spellStart"/>
+      <w:r>
+        <w:t>employee_tbl</w:t>
+      </w:r>
+      <w:proofErr w:type="spellEnd"/>
+      <w:r>
+        <w:t xml:space="preserve"> values('123','Bharat');</w:t>
       </w:r>
     </w:p>
     <w:p>
@@ -434,9 +686,22 @@
         <w:ind w:left="-900" w:right="-1440"/>
         <w:jc w:val="both"/>
       </w:pPr>
+      <w:proofErr w:type="spellStart"/>
       <w:r>
         <w:lastRenderedPageBreak/>
-        <w:t>mysql&gt; insert into employee_tbl values('124','Ram');</w:t>
+        <w:t>mysql</w:t>
+      </w:r>
+      <w:proofErr w:type="spellEnd"/>
+      <w:r>
+        <w:t xml:space="preserve">&gt; insert into </w:t>
+      </w:r>
+      <w:proofErr w:type="spellStart"/>
+      <w:r>
+        <w:t>employee_tbl</w:t>
+      </w:r>
+      <w:proofErr w:type="spellEnd"/>
+      <w:r>
+        <w:t xml:space="preserve"> values('124','Ram');</w:t>
       </w:r>
     </w:p>
     <w:p>
@@ -459,8 +724,21 @@
         <w:ind w:left="-900" w:right="-1440"/>
         <w:jc w:val="both"/>
       </w:pPr>
-      <w:r>
-        <w:t>mysql&gt; insert into employee_tbl values('125','Jaydip');</w:t>
+      <w:proofErr w:type="spellStart"/>
+      <w:r>
+        <w:t>mysql</w:t>
+      </w:r>
+      <w:proofErr w:type="spellEnd"/>
+      <w:r>
+        <w:t xml:space="preserve">&gt; insert into </w:t>
+      </w:r>
+      <w:proofErr w:type="spellStart"/>
+      <w:r>
+        <w:t>employee_tbl</w:t>
+      </w:r>
+      <w:proofErr w:type="spellEnd"/>
+      <w:r>
+        <w:t xml:space="preserve"> values('125','Jaydip');</w:t>
       </w:r>
     </w:p>
     <w:p>
@@ -483,8 +761,21 @@
         <w:ind w:left="-900" w:right="-1440"/>
         <w:jc w:val="both"/>
       </w:pPr>
-      <w:r>
-        <w:t>mysql&gt; insert into employee_tbl values('126','Pawan');</w:t>
+      <w:proofErr w:type="spellStart"/>
+      <w:r>
+        <w:t>mysql</w:t>
+      </w:r>
+      <w:proofErr w:type="spellEnd"/>
+      <w:r>
+        <w:t xml:space="preserve">&gt; insert into </w:t>
+      </w:r>
+      <w:proofErr w:type="spellStart"/>
+      <w:r>
+        <w:t>employee_tbl</w:t>
+      </w:r>
+      <w:proofErr w:type="spellEnd"/>
+      <w:r>
+        <w:t xml:space="preserve"> values('126','Pawan');</w:t>
       </w:r>
     </w:p>
     <w:p>
@@ -507,8 +798,21 @@
         <w:ind w:left="-900" w:right="-1440"/>
         <w:jc w:val="both"/>
       </w:pPr>
-      <w:r>
-        <w:t>mysql&gt; insert into employee_tbl values('127','Sandeep');</w:t>
+      <w:proofErr w:type="spellStart"/>
+      <w:r>
+        <w:t>mysql</w:t>
+      </w:r>
+      <w:proofErr w:type="spellEnd"/>
+      <w:r>
+        <w:t xml:space="preserve">&gt; insert into </w:t>
+      </w:r>
+      <w:proofErr w:type="spellStart"/>
+      <w:r>
+        <w:t>employee_tbl</w:t>
+      </w:r>
+      <w:proofErr w:type="spellEnd"/>
+      <w:r>
+        <w:t xml:space="preserve"> values('127','Sandeep');</w:t>
       </w:r>
     </w:p>
     <w:p>
@@ -531,8 +835,21 @@
         <w:ind w:left="-900" w:right="-1440"/>
         <w:jc w:val="both"/>
       </w:pPr>
-      <w:r>
-        <w:t>mysql&gt; insert into employee_tbl values('128','Manish');</w:t>
+      <w:proofErr w:type="spellStart"/>
+      <w:r>
+        <w:t>mysql</w:t>
+      </w:r>
+      <w:proofErr w:type="spellEnd"/>
+      <w:r>
+        <w:t xml:space="preserve">&gt; insert into </w:t>
+      </w:r>
+      <w:proofErr w:type="spellStart"/>
+      <w:r>
+        <w:t>employee_tbl</w:t>
+      </w:r>
+      <w:proofErr w:type="spellEnd"/>
+      <w:r>
+        <w:t xml:space="preserve"> values('128','Manish');</w:t>
       </w:r>
     </w:p>
     <w:p>
@@ -555,8 +872,21 @@
         <w:ind w:left="-900" w:right="-1440"/>
         <w:jc w:val="both"/>
       </w:pPr>
-      <w:r>
-        <w:t>mysql&gt; insert into employee_tbl values('129','Rohit');</w:t>
+      <w:proofErr w:type="spellStart"/>
+      <w:r>
+        <w:t>mysql</w:t>
+      </w:r>
+      <w:proofErr w:type="spellEnd"/>
+      <w:r>
+        <w:t xml:space="preserve">&gt; insert into </w:t>
+      </w:r>
+      <w:proofErr w:type="spellStart"/>
+      <w:r>
+        <w:t>employee_tbl</w:t>
+      </w:r>
+      <w:proofErr w:type="spellEnd"/>
+      <w:r>
+        <w:t xml:space="preserve"> values('129','Rohit');</w:t>
       </w:r>
     </w:p>
     <w:p>
@@ -579,8 +909,37 @@
         <w:ind w:left="-900" w:right="-1440"/>
         <w:jc w:val="both"/>
       </w:pPr>
-      <w:r>
-        <w:t>mysql&gt; create table employee_tbl_backup as select * from Employee_tbl where emp_id&gt;125;</w:t>
+      <w:proofErr w:type="spellStart"/>
+      <w:r>
+        <w:t>mysql</w:t>
+      </w:r>
+      <w:proofErr w:type="spellEnd"/>
+      <w:r>
+        <w:t xml:space="preserve">&gt; create table </w:t>
+      </w:r>
+      <w:proofErr w:type="spellStart"/>
+      <w:r>
+        <w:t>employee_tbl_backup</w:t>
+      </w:r>
+      <w:proofErr w:type="spellEnd"/>
+      <w:r>
+        <w:t xml:space="preserve"> as select * from </w:t>
+      </w:r>
+      <w:proofErr w:type="spellStart"/>
+      <w:r>
+        <w:t>Employee_tbl</w:t>
+      </w:r>
+      <w:proofErr w:type="spellEnd"/>
+      <w:r>
+        <w:t xml:space="preserve"> where </w:t>
+      </w:r>
+      <w:proofErr w:type="spellStart"/>
+      <w:r>
+        <w:t>emp_id</w:t>
+      </w:r>
+      <w:proofErr w:type="spellEnd"/>
+      <w:r>
+        <w:t>&gt;125;</w:t>
       </w:r>
     </w:p>
     <w:p>
@@ -612,8 +971,21 @@
         <w:ind w:left="-900" w:right="-1440"/>
         <w:jc w:val="both"/>
       </w:pPr>
-      <w:r>
-        <w:t>mysql&gt; select * FROM EMPLOYEE_TBL_backup;</w:t>
+      <w:proofErr w:type="spellStart"/>
+      <w:r>
+        <w:t>mysql</w:t>
+      </w:r>
+      <w:proofErr w:type="spellEnd"/>
+      <w:r>
+        <w:t xml:space="preserve">&gt; select * FROM </w:t>
+      </w:r>
+      <w:proofErr w:type="spellStart"/>
+      <w:r>
+        <w:t>EMPLOYEE_TBL_backup</w:t>
+      </w:r>
+      <w:proofErr w:type="spellEnd"/>
+      <w:r>
+        <w:t>;</w:t>
       </w:r>
     </w:p>
     <w:p>
@@ -650,16 +1022,32 @@
         <w:jc w:val="both"/>
       </w:pPr>
       <w:r>
-        <w:t>| 126    | Pawan    |</w:t>
-      </w:r>
-    </w:p>
-    <w:p>
-      <w:pPr>
-        <w:ind w:left="-900" w:right="-1440"/>
-        <w:jc w:val="both"/>
-      </w:pPr>
-      <w:r>
-        <w:t>| 127    | Sandeep  |</w:t>
+        <w:t xml:space="preserve">| 126    | </w:t>
+      </w:r>
+      <w:proofErr w:type="spellStart"/>
+      <w:r>
+        <w:t>Pawan</w:t>
+      </w:r>
+      <w:proofErr w:type="spellEnd"/>
+      <w:r>
+        <w:t xml:space="preserve">    |</w:t>
+      </w:r>
+    </w:p>
+    <w:p>
+      <w:pPr>
+        <w:ind w:left="-900" w:right="-1440"/>
+        <w:jc w:val="both"/>
+      </w:pPr>
+      <w:r>
+        <w:t xml:space="preserve">| 127    | </w:t>
+      </w:r>
+      <w:proofErr w:type="spellStart"/>
+      <w:r>
+        <w:t>Sandeep</w:t>
+      </w:r>
+      <w:proofErr w:type="spellEnd"/>
+      <w:r>
+        <w:t xml:space="preserve">  |</w:t>
       </w:r>
     </w:p>
     <w:p>
@@ -677,7 +1065,15 @@
         <w:jc w:val="both"/>
       </w:pPr>
       <w:r>
-        <w:t>| 129    | Rohit    |</w:t>
+        <w:t xml:space="preserve">| 129    | </w:t>
+      </w:r>
+      <w:proofErr w:type="spellStart"/>
+      <w:r>
+        <w:t>Rohit</w:t>
+      </w:r>
+      <w:proofErr w:type="spellEnd"/>
+      <w:r>
+        <w:t xml:space="preserve">    |</w:t>
       </w:r>
     </w:p>
     <w:p>
@@ -709,8 +1105,29 @@
         <w:ind w:left="-900" w:right="-1440"/>
         <w:jc w:val="both"/>
       </w:pPr>
-      <w:r>
-        <w:t>mysql&gt; desc EMPLOYEE_TBL_backup;</w:t>
+      <w:proofErr w:type="spellStart"/>
+      <w:r>
+        <w:t>mysql</w:t>
+      </w:r>
+      <w:proofErr w:type="spellEnd"/>
+      <w:r>
+        <w:t xml:space="preserve">&gt; </w:t>
+      </w:r>
+      <w:proofErr w:type="spellStart"/>
+      <w:r>
+        <w:t>desc</w:t>
+      </w:r>
+      <w:proofErr w:type="spellEnd"/>
+      <w:r>
+        <w:t xml:space="preserve"> </w:t>
+      </w:r>
+      <w:proofErr w:type="spellStart"/>
+      <w:r>
+        <w:t>EMPLOYEE_TBL_backup</w:t>
+      </w:r>
+      <w:proofErr w:type="spellEnd"/>
+      <w:r>
+        <w:t>;</w:t>
       </w:r>
     </w:p>
     <w:p>
@@ -755,7 +1172,15 @@
         <w:jc w:val="both"/>
       </w:pPr>
       <w:r>
-        <w:t>| EMP_NAME | varchar(10) | YES  |     | NULL    |       |</w:t>
+        <w:t xml:space="preserve">| EMP_NAME | </w:t>
+      </w:r>
+      <w:proofErr w:type="spellStart"/>
+      <w:r>
+        <w:t>varchar</w:t>
+      </w:r>
+      <w:proofErr w:type="spellEnd"/>
+      <w:r>
+        <w:t>(10) | YES  |     | NULL    |       |</w:t>
       </w:r>
     </w:p>
     <w:p>
@@ -787,8 +1212,21 @@
         <w:ind w:left="-900" w:right="-1440"/>
         <w:jc w:val="both"/>
       </w:pPr>
-      <w:r>
-        <w:t>mysql&gt; desc EMPLOYEE_TBL;</w:t>
+      <w:proofErr w:type="spellStart"/>
+      <w:r>
+        <w:t>mysql</w:t>
+      </w:r>
+      <w:proofErr w:type="spellEnd"/>
+      <w:r>
+        <w:t xml:space="preserve">&gt; </w:t>
+      </w:r>
+      <w:proofErr w:type="spellStart"/>
+      <w:r>
+        <w:t>desc</w:t>
+      </w:r>
+      <w:proofErr w:type="spellEnd"/>
+      <w:r>
+        <w:t xml:space="preserve"> EMPLOYEE_TBL;</w:t>
       </w:r>
     </w:p>
     <w:p>
@@ -833,7 +1271,15 @@
         <w:jc w:val="both"/>
       </w:pPr>
       <w:r>
-        <w:t>| EMP_NAME | varchar(10) | YES  |     | NULL    |       |</w:t>
+        <w:t xml:space="preserve">| EMP_NAME | </w:t>
+      </w:r>
+      <w:proofErr w:type="spellStart"/>
+      <w:r>
+        <w:t>varchar</w:t>
+      </w:r>
+      <w:proofErr w:type="spellEnd"/>
+      <w:r>
+        <w:t>(10) | YES  |     | NULL    |       |</w:t>
       </w:r>
     </w:p>
     <w:p>
@@ -859,9 +1305,22 @@
         <w:ind w:left="-900" w:right="-1440"/>
         <w:jc w:val="both"/>
       </w:pPr>
+      <w:proofErr w:type="spellStart"/>
       <w:r>
         <w:lastRenderedPageBreak/>
-        <w:t>mysql&gt; drop table employee_tbl_backup;</w:t>
+        <w:t>mysql</w:t>
+      </w:r>
+      <w:proofErr w:type="spellEnd"/>
+      <w:r>
+        <w:t xml:space="preserve">&gt; drop table </w:t>
+      </w:r>
+      <w:proofErr w:type="spellStart"/>
+      <w:r>
+        <w:t>employee_tbl_backup</w:t>
+      </w:r>
+      <w:proofErr w:type="spellEnd"/>
+      <w:r>
+        <w:t>;</w:t>
       </w:r>
     </w:p>
     <w:p>
@@ -884,26 +1343,84 @@
         <w:ind w:left="-900" w:right="-1440"/>
         <w:jc w:val="both"/>
       </w:pPr>
-      <w:r>
-        <w:t>mysql&gt; desc EMPLOYEE_TBL_backup;</w:t>
-      </w:r>
-    </w:p>
-    <w:p>
-      <w:pPr>
-        <w:ind w:left="-900" w:right="-1440"/>
-        <w:jc w:val="both"/>
-      </w:pPr>
-      <w:r>
-        <w:t>ERROR 1146 (42S02): Table 'learnsql.employee_tbl_backup' doesn't exist</w:t>
-      </w:r>
-    </w:p>
-    <w:p>
-      <w:pPr>
-        <w:ind w:left="-900" w:right="-1440"/>
-        <w:jc w:val="both"/>
-      </w:pPr>
-      <w:r>
-        <w:t>mysql&gt; alter table employee_tbl_backup add constraint products_pk primary key(emp_id);</w:t>
+      <w:proofErr w:type="spellStart"/>
+      <w:r>
+        <w:t>mysql</w:t>
+      </w:r>
+      <w:proofErr w:type="spellEnd"/>
+      <w:r>
+        <w:t xml:space="preserve">&gt; </w:t>
+      </w:r>
+      <w:proofErr w:type="spellStart"/>
+      <w:r>
+        <w:t>desc</w:t>
+      </w:r>
+      <w:proofErr w:type="spellEnd"/>
+      <w:r>
+        <w:t xml:space="preserve"> </w:t>
+      </w:r>
+      <w:proofErr w:type="spellStart"/>
+      <w:r>
+        <w:t>EMPLOYEE_TBL_backup</w:t>
+      </w:r>
+      <w:proofErr w:type="spellEnd"/>
+      <w:r>
+        <w:t>;</w:t>
+      </w:r>
+    </w:p>
+    <w:p>
+      <w:pPr>
+        <w:ind w:left="-900" w:right="-1440"/>
+        <w:jc w:val="both"/>
+      </w:pPr>
+      <w:r>
+        <w:t>ERROR 1146 (42S02): Table '</w:t>
+      </w:r>
+      <w:proofErr w:type="spellStart"/>
+      <w:r>
+        <w:t>learnsql.employee_tbl_backup</w:t>
+      </w:r>
+      <w:proofErr w:type="spellEnd"/>
+      <w:r>
+        <w:t>' doesn't exist</w:t>
+      </w:r>
+    </w:p>
+    <w:p>
+      <w:pPr>
+        <w:ind w:left="-900" w:right="-1440"/>
+        <w:jc w:val="both"/>
+      </w:pPr>
+      <w:proofErr w:type="spellStart"/>
+      <w:r>
+        <w:t>mysql</w:t>
+      </w:r>
+      <w:proofErr w:type="spellEnd"/>
+      <w:r>
+        <w:t xml:space="preserve">&gt; alter table </w:t>
+      </w:r>
+      <w:proofErr w:type="spellStart"/>
+      <w:r>
+        <w:t>employee_tbl_backup</w:t>
+      </w:r>
+      <w:proofErr w:type="spellEnd"/>
+      <w:r>
+        <w:t xml:space="preserve"> add constraint </w:t>
+      </w:r>
+      <w:proofErr w:type="spellStart"/>
+      <w:r>
+        <w:t>products_pk</w:t>
+      </w:r>
+      <w:proofErr w:type="spellEnd"/>
+      <w:r>
+        <w:t xml:space="preserve"> primary key(</w:t>
+      </w:r>
+      <w:proofErr w:type="spellStart"/>
+      <w:r>
+        <w:t>emp_id</w:t>
+      </w:r>
+      <w:proofErr w:type="spellEnd"/>
+      <w:r>
+        <w:t>);</w:t>
       </w:r>
     </w:p>
     <w:p>
@@ -935,8 +1452,29 @@
         <w:ind w:left="-900" w:right="-1440"/>
         <w:jc w:val="both"/>
       </w:pPr>
-      <w:r>
-        <w:t>mysql&gt; desc employee_tbl_backup;</w:t>
+      <w:proofErr w:type="spellStart"/>
+      <w:r>
+        <w:t>mysql</w:t>
+      </w:r>
+      <w:proofErr w:type="spellEnd"/>
+      <w:r>
+        <w:t xml:space="preserve">&gt; </w:t>
+      </w:r>
+      <w:proofErr w:type="spellStart"/>
+      <w:r>
+        <w:t>desc</w:t>
+      </w:r>
+      <w:proofErr w:type="spellEnd"/>
+      <w:r>
+        <w:t xml:space="preserve"> </w:t>
+      </w:r>
+      <w:proofErr w:type="spellStart"/>
+      <w:r>
+        <w:t>employee_tbl_backup</w:t>
+      </w:r>
+      <w:proofErr w:type="spellEnd"/>
+      <w:r>
+        <w:t>;</w:t>
       </w:r>
     </w:p>
     <w:p>
@@ -981,7 +1519,15 @@
         <w:jc w:val="both"/>
       </w:pPr>
       <w:r>
-        <w:t>| EMP_NAME | varchar(10) | YES  |     | NULL    |       |</w:t>
+        <w:t xml:space="preserve">| EMP_NAME | </w:t>
+      </w:r>
+      <w:proofErr w:type="spellStart"/>
+      <w:r>
+        <w:t>varchar</w:t>
+      </w:r>
+      <w:proofErr w:type="spellEnd"/>
+      <w:r>
+        <w:t>(10) | YES  |     | NULL    |       |</w:t>
       </w:r>
     </w:p>
     <w:p>
@@ -1007,8 +1553,53 @@
         <w:ind w:left="-900" w:right="-1440"/>
         <w:jc w:val="both"/>
       </w:pPr>
-      <w:r>
-        <w:t>mysql&gt; alter table employee_pay add constraint emp_id_fk foreign key(emp_id) references employee_tbl (emp_id);</w:t>
+      <w:proofErr w:type="spellStart"/>
+      <w:r>
+        <w:t>mysql</w:t>
+      </w:r>
+      <w:proofErr w:type="spellEnd"/>
+      <w:r>
+        <w:t xml:space="preserve">&gt; alter table </w:t>
+      </w:r>
+      <w:proofErr w:type="spellStart"/>
+      <w:r>
+        <w:t>employee_pay</w:t>
+      </w:r>
+      <w:proofErr w:type="spellEnd"/>
+      <w:r>
+        <w:t xml:space="preserve"> add constraint </w:t>
+      </w:r>
+      <w:proofErr w:type="spellStart"/>
+      <w:r>
+        <w:t>emp_id_fk</w:t>
+      </w:r>
+      <w:proofErr w:type="spellEnd"/>
+      <w:r>
+        <w:t xml:space="preserve"> foreign key(</w:t>
+      </w:r>
+      <w:proofErr w:type="spellStart"/>
+      <w:r>
+        <w:t>emp_id</w:t>
+      </w:r>
+      <w:proofErr w:type="spellEnd"/>
+      <w:r>
+        <w:t xml:space="preserve">) references </w:t>
+      </w:r>
+      <w:proofErr w:type="spellStart"/>
+      <w:r>
+        <w:t>employee_tbl</w:t>
+      </w:r>
+      <w:proofErr w:type="spellEnd"/>
+      <w:r>
+        <w:t xml:space="preserve"> (</w:t>
+      </w:r>
+      <w:proofErr w:type="spellStart"/>
+      <w:r>
+        <w:t>emp_id</w:t>
+      </w:r>
+      <w:proofErr w:type="spellEnd"/>
+      <w:r>
+        <w:t>);</w:t>
       </w:r>
     </w:p>
     <w:p>
@@ -1040,8 +1631,29 @@
         <w:ind w:left="-900" w:right="-1440"/>
         <w:jc w:val="both"/>
       </w:pPr>
-      <w:r>
-        <w:t>mysql&gt; desc employee_pay;</w:t>
+      <w:proofErr w:type="spellStart"/>
+      <w:r>
+        <w:t>mysql</w:t>
+      </w:r>
+      <w:proofErr w:type="spellEnd"/>
+      <w:r>
+        <w:t xml:space="preserve">&gt; </w:t>
+      </w:r>
+      <w:proofErr w:type="spellStart"/>
+      <w:r>
+        <w:t>desc</w:t>
+      </w:r>
+      <w:proofErr w:type="spellEnd"/>
+      <w:r>
+        <w:t xml:space="preserve"> </w:t>
+      </w:r>
+      <w:proofErr w:type="spellStart"/>
+      <w:r>
+        <w:t>employee_pay</w:t>
+      </w:r>
+      <w:proofErr w:type="spellEnd"/>
+      <w:r>
+        <w:t>;</w:t>
       </w:r>
     </w:p>
     <w:p>
@@ -1078,25 +1690,57 @@
       </w:pPr>
       <w:r>
         <w:lastRenderedPageBreak/>
-        <w:t>| emp_id     | char(9)     | YES  | MUL | NULL    |       |</w:t>
-      </w:r>
-    </w:p>
-    <w:p>
-      <w:pPr>
-        <w:ind w:left="-900" w:right="-1440"/>
-        <w:jc w:val="both"/>
-      </w:pPr>
-      <w:r>
-        <w:t>| emp_name   | varchar(10) | YES  |     | NULL    |       |</w:t>
-      </w:r>
-    </w:p>
-    <w:p>
-      <w:pPr>
-        <w:ind w:left="-900" w:right="-1440"/>
-        <w:jc w:val="both"/>
-      </w:pPr>
-      <w:r>
-        <w:t>| emp_salary | int(4)      | YES  |     | NULL    |       |</w:t>
+        <w:t xml:space="preserve">| </w:t>
+      </w:r>
+      <w:proofErr w:type="spellStart"/>
+      <w:r>
+        <w:t>emp_id</w:t>
+      </w:r>
+      <w:proofErr w:type="spellEnd"/>
+      <w:r>
+        <w:t xml:space="preserve">     | char(9)     | YES  | MUL | NULL    |       |</w:t>
+      </w:r>
+    </w:p>
+    <w:p>
+      <w:pPr>
+        <w:ind w:left="-900" w:right="-1440"/>
+        <w:jc w:val="both"/>
+      </w:pPr>
+      <w:r>
+        <w:t xml:space="preserve">| </w:t>
+      </w:r>
+      <w:proofErr w:type="spellStart"/>
+      <w:r>
+        <w:t>emp_name</w:t>
+      </w:r>
+      <w:proofErr w:type="spellEnd"/>
+      <w:r>
+        <w:t xml:space="preserve">   | </w:t>
+      </w:r>
+      <w:proofErr w:type="spellStart"/>
+      <w:r>
+        <w:t>varchar</w:t>
+      </w:r>
+      <w:proofErr w:type="spellEnd"/>
+      <w:r>
+        <w:t>(10) | YES  |     | NULL    |       |</w:t>
+      </w:r>
+    </w:p>
+    <w:p>
+      <w:pPr>
+        <w:ind w:left="-900" w:right="-1440"/>
+        <w:jc w:val="both"/>
+      </w:pPr>
+      <w:r>
+        <w:t xml:space="preserve">| </w:t>
+      </w:r>
+      <w:proofErr w:type="spellStart"/>
+      <w:r>
+        <w:t>emp_salary</w:t>
+      </w:r>
+      <w:proofErr w:type="spellEnd"/>
+      <w:r>
+        <w:t xml:space="preserve"> | int(4)      | YES  |     | NULL    |       |</w:t>
       </w:r>
     </w:p>
     <w:p>
@@ -1128,8 +1772,21 @@
         <w:ind w:left="-900" w:right="-1440"/>
         <w:jc w:val="both"/>
       </w:pPr>
-      <w:r>
-        <w:t>mysql&gt; show create table employee_pay;</w:t>
+      <w:proofErr w:type="spellStart"/>
+      <w:r>
+        <w:t>mysql</w:t>
+      </w:r>
+      <w:proofErr w:type="spellEnd"/>
+      <w:r>
+        <w:t xml:space="preserve">&gt; show create table </w:t>
+      </w:r>
+      <w:proofErr w:type="spellStart"/>
+      <w:r>
+        <w:t>employee_pay</w:t>
+      </w:r>
+      <w:proofErr w:type="spellEnd"/>
+      <w:r>
+        <w:t>;</w:t>
       </w:r>
     </w:p>
     <w:p>
@@ -1192,52 +1849,124 @@
         <w:jc w:val="both"/>
       </w:pPr>
       <w:r>
-        <w:t>| employee_pay | CREATE TABLE `employee_pay` (</w:t>
-      </w:r>
-    </w:p>
-    <w:p>
-      <w:pPr>
-        <w:ind w:left="-900" w:right="-1440"/>
-        <w:jc w:val="both"/>
-      </w:pPr>
-      <w:r>
-        <w:t xml:space="preserve">  `emp_id` char(9) DEFAULT NULL,</w:t>
-      </w:r>
-    </w:p>
-    <w:p>
-      <w:pPr>
-        <w:ind w:left="-900" w:right="-1440"/>
-        <w:jc w:val="both"/>
-      </w:pPr>
-      <w:r>
-        <w:t xml:space="preserve">  `emp_name` varchar(10) DEFAULT NULL,</w:t>
-      </w:r>
-    </w:p>
-    <w:p>
-      <w:pPr>
-        <w:ind w:left="-900" w:right="-1440"/>
-        <w:jc w:val="both"/>
-      </w:pPr>
-      <w:r>
-        <w:t xml:space="preserve">  `emp_salary` int(4) DEFAULT NULL,</w:t>
-      </w:r>
-    </w:p>
-    <w:p>
-      <w:pPr>
-        <w:ind w:left="-900" w:right="-1440"/>
-        <w:jc w:val="both"/>
-      </w:pPr>
-      <w:r>
-        <w:t xml:space="preserve">  KEY `emp_id_fk` (`emp_id`)</w:t>
-      </w:r>
-    </w:p>
-    <w:p>
-      <w:pPr>
-        <w:ind w:left="-900" w:right="-1440"/>
-        <w:jc w:val="both"/>
-      </w:pPr>
-      <w:r>
-        <w:t>) ENGINE=InnoDB DEFAULT CHARSET=utf8 |</w:t>
+        <w:t xml:space="preserve">| </w:t>
+      </w:r>
+      <w:proofErr w:type="spellStart"/>
+      <w:r>
+        <w:t>employee_pay</w:t>
+      </w:r>
+      <w:proofErr w:type="spellEnd"/>
+      <w:r>
+        <w:t xml:space="preserve"> | CREATE TABLE `</w:t>
+      </w:r>
+      <w:proofErr w:type="spellStart"/>
+      <w:r>
+        <w:t>employee_pay</w:t>
+      </w:r>
+      <w:proofErr w:type="spellEnd"/>
+      <w:r>
+        <w:t>` (</w:t>
+      </w:r>
+    </w:p>
+    <w:p>
+      <w:pPr>
+        <w:ind w:left="-900" w:right="-1440"/>
+        <w:jc w:val="both"/>
+      </w:pPr>
+      <w:r>
+        <w:t xml:space="preserve">  `</w:t>
+      </w:r>
+      <w:proofErr w:type="spellStart"/>
+      <w:r>
+        <w:t>emp_id</w:t>
+      </w:r>
+      <w:proofErr w:type="spellEnd"/>
+      <w:r>
+        <w:t>` char(9) DEFAULT NULL,</w:t>
+      </w:r>
+    </w:p>
+    <w:p>
+      <w:pPr>
+        <w:ind w:left="-900" w:right="-1440"/>
+        <w:jc w:val="both"/>
+      </w:pPr>
+      <w:r>
+        <w:t xml:space="preserve">  `</w:t>
+      </w:r>
+      <w:proofErr w:type="spellStart"/>
+      <w:r>
+        <w:t>emp_name</w:t>
+      </w:r>
+      <w:proofErr w:type="spellEnd"/>
+      <w:r>
+        <w:t xml:space="preserve">` </w:t>
+      </w:r>
+      <w:proofErr w:type="spellStart"/>
+      <w:r>
+        <w:t>varchar</w:t>
+      </w:r>
+      <w:proofErr w:type="spellEnd"/>
+      <w:r>
+        <w:t>(10) DEFAULT NULL,</w:t>
+      </w:r>
+    </w:p>
+    <w:p>
+      <w:pPr>
+        <w:ind w:left="-900" w:right="-1440"/>
+        <w:jc w:val="both"/>
+      </w:pPr>
+      <w:r>
+        <w:t xml:space="preserve">  `</w:t>
+      </w:r>
+      <w:proofErr w:type="spellStart"/>
+      <w:r>
+        <w:t>emp_salary</w:t>
+      </w:r>
+      <w:proofErr w:type="spellEnd"/>
+      <w:r>
+        <w:t>` int(4) DEFAULT NULL,</w:t>
+      </w:r>
+    </w:p>
+    <w:p>
+      <w:pPr>
+        <w:ind w:left="-900" w:right="-1440"/>
+        <w:jc w:val="both"/>
+      </w:pPr>
+      <w:r>
+        <w:t xml:space="preserve">  KEY `</w:t>
+      </w:r>
+      <w:proofErr w:type="spellStart"/>
+      <w:r>
+        <w:t>emp_id_fk</w:t>
+      </w:r>
+      <w:proofErr w:type="spellEnd"/>
+      <w:r>
+        <w:t>` (`</w:t>
+      </w:r>
+      <w:proofErr w:type="spellStart"/>
+      <w:r>
+        <w:t>emp_id</w:t>
+      </w:r>
+      <w:proofErr w:type="spellEnd"/>
+      <w:r>
+        <w:t>`)</w:t>
+      </w:r>
+    </w:p>
+    <w:p>
+      <w:pPr>
+        <w:ind w:left="-900" w:right="-1440"/>
+        <w:jc w:val="both"/>
+      </w:pPr>
+      <w:r>
+        <w:t>) ENGINE=</w:t>
+      </w:r>
+      <w:proofErr w:type="spellStart"/>
+      <w:r>
+        <w:t>InnoDB</w:t>
+      </w:r>
+      <w:proofErr w:type="spellEnd"/>
+      <w:r>
+        <w:t xml:space="preserve"> DEFAULT CHARSET=utf8 |</w:t>
       </w:r>
     </w:p>
     <w:p>
@@ -1279,16 +2008,37 @@
         <w:jc w:val="both"/>
       </w:pPr>
       <w:r>
-        <w:t>create table employee_check(emp_id char(9) not null primary key,</w:t>
-      </w:r>
-    </w:p>
-    <w:p>
-      <w:pPr>
-        <w:ind w:left="-900" w:right="-1440"/>
-        <w:jc w:val="both"/>
-      </w:pPr>
-      <w:r>
-        <w:t>emp_zip integer(5) not null,</w:t>
+        <w:t xml:space="preserve">create table </w:t>
+      </w:r>
+      <w:proofErr w:type="spellStart"/>
+      <w:r>
+        <w:t>employee_check</w:t>
+      </w:r>
+      <w:proofErr w:type="spellEnd"/>
+      <w:r>
+        <w:t>(</w:t>
+      </w:r>
+      <w:proofErr w:type="spellStart"/>
+      <w:r>
+        <w:t>emp_id</w:t>
+      </w:r>
+      <w:proofErr w:type="spellEnd"/>
+      <w:r>
+        <w:t xml:space="preserve"> char(9) not null primary key,</w:t>
+      </w:r>
+    </w:p>
+    <w:p>
+      <w:pPr>
+        <w:ind w:left="-900" w:right="-1440"/>
+        <w:jc w:val="both"/>
+      </w:pPr>
+      <w:proofErr w:type="spellStart"/>
+      <w:r>
+        <w:t>emp_zip</w:t>
+      </w:r>
+      <w:proofErr w:type="spellEnd"/>
+      <w:r>
+        <w:t xml:space="preserve"> integer(5) not null,</w:t>
       </w:r>
     </w:p>
     <w:p>
@@ -1298,7 +2048,23 @@
       </w:pPr>
       <w:r>
         <w:lastRenderedPageBreak/>
-        <w:t>constraint chk_emp_zip check (emp_zip='46234')</w:t>
+        <w:t xml:space="preserve">constraint </w:t>
+      </w:r>
+      <w:proofErr w:type="spellStart"/>
+      <w:r>
+        <w:t>chk_emp_zip</w:t>
+      </w:r>
+      <w:proofErr w:type="spellEnd"/>
+      <w:r>
+        <w:t xml:space="preserve"> check (</w:t>
+      </w:r>
+      <w:proofErr w:type="spellStart"/>
+      <w:r>
+        <w:t>emp_zip</w:t>
+      </w:r>
+      <w:proofErr w:type="spellEnd"/>
+      <w:r>
+        <w:t>='46234')</w:t>
       </w:r>
     </w:p>
     <w:p>
@@ -1321,8 +2087,21 @@
         <w:ind w:left="-900" w:right="-1440"/>
         <w:jc w:val="both"/>
       </w:pPr>
-      <w:r>
-        <w:t>mysql&gt; insert into learnsql.employee_tbl values('130',NULL,NULL);</w:t>
+      <w:proofErr w:type="spellStart"/>
+      <w:r>
+        <w:t>mysql</w:t>
+      </w:r>
+      <w:proofErr w:type="spellEnd"/>
+      <w:r>
+        <w:t xml:space="preserve">&gt; insert into </w:t>
+      </w:r>
+      <w:proofErr w:type="spellStart"/>
+      <w:r>
+        <w:t>learnsql.employee_tbl</w:t>
+      </w:r>
+      <w:proofErr w:type="spellEnd"/>
+      <w:r>
+        <w:t xml:space="preserve"> values('130',NULL,NULL);</w:t>
       </w:r>
     </w:p>
     <w:p>
@@ -1345,8 +2124,21 @@
         <w:ind w:left="-900" w:right="-1440"/>
         <w:jc w:val="both"/>
       </w:pPr>
-      <w:r>
-        <w:t>mysql&gt; select * from employee_tbl;</w:t>
+      <w:proofErr w:type="spellStart"/>
+      <w:r>
+        <w:t>mysql</w:t>
+      </w:r>
+      <w:proofErr w:type="spellEnd"/>
+      <w:r>
+        <w:t xml:space="preserve">&gt; select * from </w:t>
+      </w:r>
+      <w:proofErr w:type="spellStart"/>
+      <w:r>
+        <w:t>employee_tbl</w:t>
+      </w:r>
+      <w:proofErr w:type="spellEnd"/>
+      <w:r>
+        <w:t>;</w:t>
       </w:r>
     </w:p>
     <w:p>
@@ -1364,7 +2156,15 @@
         <w:jc w:val="both"/>
       </w:pPr>
       <w:r>
-        <w:t>| EMP_ID | EMP_NAME | emp_salary |</w:t>
+        <w:t xml:space="preserve">| EMP_ID | EMP_NAME | </w:t>
+      </w:r>
+      <w:proofErr w:type="spellStart"/>
+      <w:r>
+        <w:t>emp_salary</w:t>
+      </w:r>
+      <w:proofErr w:type="spellEnd"/>
+      <w:r>
+        <w:t xml:space="preserve"> |</w:t>
       </w:r>
     </w:p>
     <w:p>
@@ -1382,25 +2182,49 @@
         <w:jc w:val="both"/>
       </w:pPr>
       <w:r>
-        <w:t>| 124    | ashiq    |     100000 |</w:t>
-      </w:r>
-    </w:p>
-    <w:p>
-      <w:pPr>
-        <w:ind w:left="-900" w:right="-1440"/>
-        <w:jc w:val="both"/>
-      </w:pPr>
-      <w:r>
-        <w:t>| 125    | vicky    |     100000 |</w:t>
-      </w:r>
-    </w:p>
-    <w:p>
-      <w:pPr>
-        <w:ind w:left="-900" w:right="-1440"/>
-        <w:jc w:val="both"/>
-      </w:pPr>
-      <w:r>
-        <w:t>| 126    | bhaiya   |     100000 |</w:t>
+        <w:t xml:space="preserve">| 124    | </w:t>
+      </w:r>
+      <w:proofErr w:type="spellStart"/>
+      <w:r>
+        <w:t>ashiq</w:t>
+      </w:r>
+      <w:proofErr w:type="spellEnd"/>
+      <w:r>
+        <w:t xml:space="preserve">    |     100000 |</w:t>
+      </w:r>
+    </w:p>
+    <w:p>
+      <w:pPr>
+        <w:ind w:left="-900" w:right="-1440"/>
+        <w:jc w:val="both"/>
+      </w:pPr>
+      <w:r>
+        <w:t xml:space="preserve">| 125    | </w:t>
+      </w:r>
+      <w:proofErr w:type="spellStart"/>
+      <w:r>
+        <w:t>vicky</w:t>
+      </w:r>
+      <w:proofErr w:type="spellEnd"/>
+      <w:r>
+        <w:t xml:space="preserve">    |     100000 |</w:t>
+      </w:r>
+    </w:p>
+    <w:p>
+      <w:pPr>
+        <w:ind w:left="-900" w:right="-1440"/>
+        <w:jc w:val="both"/>
+      </w:pPr>
+      <w:r>
+        <w:t xml:space="preserve">| 126    | </w:t>
+      </w:r>
+      <w:proofErr w:type="spellStart"/>
+      <w:r>
+        <w:t>bhaiya</w:t>
+      </w:r>
+      <w:proofErr w:type="spellEnd"/>
+      <w:r>
+        <w:t xml:space="preserve">   |     100000 |</w:t>
       </w:r>
     </w:p>
     <w:p>
@@ -1418,16 +2242,32 @@
         <w:jc w:val="both"/>
       </w:pPr>
       <w:r>
-        <w:t>| 128    | ridder   |     100000 |</w:t>
-      </w:r>
-    </w:p>
-    <w:p>
-      <w:pPr>
-        <w:ind w:left="-900" w:right="-1440"/>
-        <w:jc w:val="both"/>
-      </w:pPr>
-      <w:r>
-        <w:t>| 129    | bharat   |     100000 |</w:t>
+        <w:t xml:space="preserve">| 128    | </w:t>
+      </w:r>
+      <w:proofErr w:type="spellStart"/>
+      <w:r>
+        <w:t>ridder</w:t>
+      </w:r>
+      <w:proofErr w:type="spellEnd"/>
+      <w:r>
+        <w:t xml:space="preserve">   |     100000 |</w:t>
+      </w:r>
+    </w:p>
+    <w:p>
+      <w:pPr>
+        <w:ind w:left="-900" w:right="-1440"/>
+        <w:jc w:val="both"/>
+      </w:pPr>
+      <w:r>
+        <w:t xml:space="preserve">| 129    | </w:t>
+      </w:r>
+      <w:proofErr w:type="spellStart"/>
+      <w:r>
+        <w:t>bharat</w:t>
+      </w:r>
+      <w:proofErr w:type="spellEnd"/>
+      <w:r>
+        <w:t xml:space="preserve">   |     100000 |</w:t>
       </w:r>
     </w:p>
     <w:p>
@@ -1437,6 +2277,411 @@
       </w:pPr>
       <w:r>
         <w:t>| 130    | NULL     |       NULL |</w:t>
+      </w:r>
+    </w:p>
+    <w:p>
+      <w:pPr>
+        <w:ind w:left="-900" w:right="-1440"/>
+        <w:jc w:val="both"/>
+      </w:pPr>
+      <w:r>
+        <w:t>+--------+----------+------------+</w:t>
+      </w:r>
+    </w:p>
+    <w:p>
+      <w:pPr>
+        <w:ind w:left="-900" w:right="-1440"/>
+        <w:jc w:val="both"/>
+      </w:pPr>
+      <w:r>
+        <w:t>7 rows in set (0.00 sec)</w:t>
+      </w:r>
+    </w:p>
+    <w:p>
+      <w:pPr>
+        <w:ind w:left="-900" w:right="-1440"/>
+        <w:jc w:val="both"/>
+      </w:pPr>
+      <w:proofErr w:type="spellStart"/>
+      <w:r>
+        <w:t>mysql</w:t>
+      </w:r>
+      <w:proofErr w:type="spellEnd"/>
+      <w:r>
+        <w:t xml:space="preserve">&gt; select * from </w:t>
+      </w:r>
+      <w:proofErr w:type="spellStart"/>
+      <w:r>
+        <w:t>employee_tbl</w:t>
+      </w:r>
+      <w:proofErr w:type="spellEnd"/>
+      <w:r>
+        <w:t xml:space="preserve"> group by </w:t>
+      </w:r>
+      <w:proofErr w:type="spellStart"/>
+      <w:r>
+        <w:t>emp_name</w:t>
+      </w:r>
+      <w:proofErr w:type="spellEnd"/>
+      <w:r>
+        <w:t xml:space="preserve"> </w:t>
+      </w:r>
+      <w:proofErr w:type="spellStart"/>
+      <w:r>
+        <w:t>asc</w:t>
+      </w:r>
+      <w:proofErr w:type="spellEnd"/>
+      <w:r>
+        <w:t>;</w:t>
+      </w:r>
+    </w:p>
+    <w:p>
+      <w:pPr>
+        <w:ind w:left="-900" w:right="-1440"/>
+        <w:jc w:val="both"/>
+      </w:pPr>
+      <w:r>
+        <w:t>+--------+----------+------------+</w:t>
+      </w:r>
+    </w:p>
+    <w:p>
+      <w:pPr>
+        <w:ind w:left="-900" w:right="-1440"/>
+        <w:jc w:val="both"/>
+      </w:pPr>
+      <w:r>
+        <w:t xml:space="preserve">| EMP_ID | EMP_NAME | </w:t>
+      </w:r>
+      <w:proofErr w:type="spellStart"/>
+      <w:r>
+        <w:t>emp_salary</w:t>
+      </w:r>
+      <w:proofErr w:type="spellEnd"/>
+      <w:r>
+        <w:t xml:space="preserve"> |</w:t>
+      </w:r>
+    </w:p>
+    <w:p>
+      <w:pPr>
+        <w:ind w:left="-900" w:right="-1440"/>
+        <w:jc w:val="both"/>
+      </w:pPr>
+      <w:r>
+        <w:t>+--------+----------+------------+</w:t>
+      </w:r>
+    </w:p>
+    <w:p>
+      <w:pPr>
+        <w:ind w:left="-900" w:right="-1440"/>
+        <w:jc w:val="both"/>
+      </w:pPr>
+      <w:r>
+        <w:t xml:space="preserve">| 124    | </w:t>
+      </w:r>
+      <w:proofErr w:type="spellStart"/>
+      <w:r>
+        <w:t>ashiq</w:t>
+      </w:r>
+      <w:proofErr w:type="spellEnd"/>
+      <w:r>
+        <w:t xml:space="preserve">    |     100000 |</w:t>
+      </w:r>
+    </w:p>
+    <w:p>
+      <w:pPr>
+        <w:ind w:left="-900" w:right="-1440"/>
+        <w:jc w:val="both"/>
+      </w:pPr>
+      <w:r>
+        <w:t xml:space="preserve">| 126    | </w:t>
+      </w:r>
+      <w:proofErr w:type="spellStart"/>
+      <w:r>
+        <w:t>bhaiya</w:t>
+      </w:r>
+      <w:proofErr w:type="spellEnd"/>
+      <w:r>
+        <w:t xml:space="preserve">   |     100000 |</w:t>
+      </w:r>
+    </w:p>
+    <w:p>
+      <w:pPr>
+        <w:ind w:left="-900" w:right="-1440"/>
+        <w:jc w:val="both"/>
+      </w:pPr>
+      <w:r>
+        <w:lastRenderedPageBreak/>
+        <w:t xml:space="preserve">| 129    | </w:t>
+      </w:r>
+      <w:proofErr w:type="spellStart"/>
+      <w:r>
+        <w:t>bharat</w:t>
+      </w:r>
+      <w:proofErr w:type="spellEnd"/>
+      <w:r>
+        <w:t xml:space="preserve">   |     100000 |</w:t>
+      </w:r>
+    </w:p>
+    <w:p>
+      <w:pPr>
+        <w:ind w:left="-900" w:right="-1440"/>
+        <w:jc w:val="both"/>
+      </w:pPr>
+      <w:r>
+        <w:t>| 127    | knight   |     100000 |</w:t>
+      </w:r>
+    </w:p>
+    <w:p>
+      <w:pPr>
+        <w:ind w:left="-900" w:right="-1440"/>
+        <w:jc w:val="both"/>
+      </w:pPr>
+      <w:r>
+        <w:t xml:space="preserve">| 130    | </w:t>
+      </w:r>
+      <w:proofErr w:type="spellStart"/>
+      <w:r>
+        <w:t>lenovo</w:t>
+      </w:r>
+      <w:proofErr w:type="spellEnd"/>
+      <w:r>
+        <w:t xml:space="preserve">   |       NULL |</w:t>
+      </w:r>
+    </w:p>
+    <w:p>
+      <w:pPr>
+        <w:ind w:left="-900" w:right="-1440"/>
+        <w:jc w:val="both"/>
+      </w:pPr>
+      <w:r>
+        <w:t xml:space="preserve">| 128    | </w:t>
+      </w:r>
+      <w:proofErr w:type="spellStart"/>
+      <w:r>
+        <w:t>ridder</w:t>
+      </w:r>
+      <w:proofErr w:type="spellEnd"/>
+      <w:r>
+        <w:t xml:space="preserve">   |     100000 |</w:t>
+      </w:r>
+    </w:p>
+    <w:p>
+      <w:pPr>
+        <w:ind w:left="-900" w:right="-1440"/>
+        <w:jc w:val="both"/>
+      </w:pPr>
+      <w:r>
+        <w:t xml:space="preserve">| 125    | </w:t>
+      </w:r>
+      <w:proofErr w:type="spellStart"/>
+      <w:r>
+        <w:t>vicky</w:t>
+      </w:r>
+      <w:proofErr w:type="spellEnd"/>
+      <w:r>
+        <w:t xml:space="preserve">    |     100000 |</w:t>
+      </w:r>
+    </w:p>
+    <w:p>
+      <w:pPr>
+        <w:ind w:left="-900" w:right="-1440"/>
+        <w:jc w:val="both"/>
+      </w:pPr>
+      <w:r>
+        <w:t>+--------+----------+------------+</w:t>
+      </w:r>
+    </w:p>
+    <w:p>
+      <w:pPr>
+        <w:ind w:left="-900" w:right="-1440"/>
+        <w:jc w:val="both"/>
+      </w:pPr>
+      <w:r>
+        <w:t>7 rows in set (0.03 sec)</w:t>
+      </w:r>
+    </w:p>
+    <w:p>
+      <w:pPr>
+        <w:ind w:left="-900" w:right="-1440"/>
+        <w:jc w:val="both"/>
+      </w:pPr>
+      <w:proofErr w:type="spellStart"/>
+      <w:r>
+        <w:t>mysql</w:t>
+      </w:r>
+      <w:proofErr w:type="spellEnd"/>
+      <w:r>
+        <w:t xml:space="preserve">&gt; select * from </w:t>
+      </w:r>
+      <w:proofErr w:type="spellStart"/>
+      <w:r>
+        <w:t>employee_tbl</w:t>
+      </w:r>
+      <w:proofErr w:type="spellEnd"/>
+      <w:r>
+        <w:t xml:space="preserve"> group by </w:t>
+      </w:r>
+      <w:proofErr w:type="spellStart"/>
+      <w:r>
+        <w:t>emp_name</w:t>
+      </w:r>
+      <w:proofErr w:type="spellEnd"/>
+      <w:r>
+        <w:t xml:space="preserve"> </w:t>
+      </w:r>
+      <w:proofErr w:type="spellStart"/>
+      <w:r>
+        <w:t>desc</w:t>
+      </w:r>
+      <w:proofErr w:type="spellEnd"/>
+      <w:r>
+        <w:t>;</w:t>
+      </w:r>
+    </w:p>
+    <w:p>
+      <w:pPr>
+        <w:ind w:left="-900" w:right="-1440"/>
+        <w:jc w:val="both"/>
+      </w:pPr>
+      <w:r>
+        <w:t>+--------+----------+------------+</w:t>
+      </w:r>
+    </w:p>
+    <w:p>
+      <w:pPr>
+        <w:ind w:left="-900" w:right="-1440"/>
+        <w:jc w:val="both"/>
+      </w:pPr>
+      <w:r>
+        <w:t xml:space="preserve">| EMP_ID | EMP_NAME | </w:t>
+      </w:r>
+      <w:proofErr w:type="spellStart"/>
+      <w:r>
+        <w:t>emp_salary</w:t>
+      </w:r>
+      <w:proofErr w:type="spellEnd"/>
+      <w:r>
+        <w:t xml:space="preserve"> |</w:t>
+      </w:r>
+    </w:p>
+    <w:p>
+      <w:pPr>
+        <w:ind w:left="-900" w:right="-1440"/>
+        <w:jc w:val="both"/>
+      </w:pPr>
+      <w:r>
+        <w:t>+--------+----------+------------+</w:t>
+      </w:r>
+    </w:p>
+    <w:p>
+      <w:pPr>
+        <w:ind w:left="-900" w:right="-1440"/>
+        <w:jc w:val="both"/>
+      </w:pPr>
+      <w:r>
+        <w:t xml:space="preserve">| 125    | </w:t>
+      </w:r>
+      <w:proofErr w:type="spellStart"/>
+      <w:r>
+        <w:t>vicky</w:t>
+      </w:r>
+      <w:proofErr w:type="spellEnd"/>
+      <w:r>
+        <w:t xml:space="preserve">    |     100000 |</w:t>
+      </w:r>
+    </w:p>
+    <w:p>
+      <w:pPr>
+        <w:ind w:left="-900" w:right="-1440"/>
+        <w:jc w:val="both"/>
+      </w:pPr>
+      <w:r>
+        <w:t xml:space="preserve">| 128    | </w:t>
+      </w:r>
+      <w:proofErr w:type="spellStart"/>
+      <w:r>
+        <w:t>ridder</w:t>
+      </w:r>
+      <w:proofErr w:type="spellEnd"/>
+      <w:r>
+        <w:t xml:space="preserve">   |     100000 |</w:t>
+      </w:r>
+    </w:p>
+    <w:p>
+      <w:pPr>
+        <w:ind w:left="-900" w:right="-1440"/>
+        <w:jc w:val="both"/>
+      </w:pPr>
+      <w:r>
+        <w:t xml:space="preserve">| 130    | </w:t>
+      </w:r>
+      <w:proofErr w:type="spellStart"/>
+      <w:r>
+        <w:t>lenovo</w:t>
+      </w:r>
+      <w:proofErr w:type="spellEnd"/>
+      <w:r>
+        <w:t xml:space="preserve">   |       NULL |</w:t>
+      </w:r>
+    </w:p>
+    <w:p>
+      <w:pPr>
+        <w:ind w:left="-900" w:right="-1440"/>
+        <w:jc w:val="both"/>
+      </w:pPr>
+      <w:r>
+        <w:t>| 127    | knight   |     100000 |</w:t>
+      </w:r>
+    </w:p>
+    <w:p>
+      <w:pPr>
+        <w:ind w:left="-900" w:right="-1440"/>
+        <w:jc w:val="both"/>
+      </w:pPr>
+      <w:r>
+        <w:t xml:space="preserve">| 129    | </w:t>
+      </w:r>
+      <w:proofErr w:type="spellStart"/>
+      <w:r>
+        <w:t>bharat</w:t>
+      </w:r>
+      <w:proofErr w:type="spellEnd"/>
+      <w:r>
+        <w:t xml:space="preserve">   |     100000 |</w:t>
+      </w:r>
+    </w:p>
+    <w:p>
+      <w:pPr>
+        <w:ind w:left="-900" w:right="-1440"/>
+        <w:jc w:val="both"/>
+      </w:pPr>
+      <w:r>
+        <w:t xml:space="preserve">| 126    | </w:t>
+      </w:r>
+      <w:proofErr w:type="spellStart"/>
+      <w:r>
+        <w:t>bhaiya</w:t>
+      </w:r>
+      <w:proofErr w:type="spellEnd"/>
+      <w:r>
+        <w:t xml:space="preserve">   |     100000 |</w:t>
+      </w:r>
+    </w:p>
+    <w:p>
+      <w:pPr>
+        <w:ind w:left="-900" w:right="-1440"/>
+        <w:jc w:val="both"/>
+      </w:pPr>
+      <w:r>
+        <w:t xml:space="preserve">| 124    | </w:t>
+      </w:r>
+      <w:proofErr w:type="spellStart"/>
+      <w:r>
+        <w:t>ashiq</w:t>
+      </w:r>
+      <w:proofErr w:type="spellEnd"/>
+      <w:r>
+        <w:t xml:space="preserve">    |     100000 |</w:t>
       </w:r>
     </w:p>
     <w:p>

</xml_diff>

<commit_message>
comparison by character emp_name>'s'
</commit_message>
<xml_diff>
--- a/MySql Commands.docx
+++ b/MySql Commands.docx
@@ -7,8 +7,21 @@
         <w:ind w:left="-900" w:right="-1440"/>
         <w:jc w:val="both"/>
       </w:pPr>
-      <w:r>
-        <w:t>mysql&gt; create database learnsql;</w:t>
+      <w:proofErr w:type="spellStart"/>
+      <w:r>
+        <w:t>mysql</w:t>
+      </w:r>
+      <w:proofErr w:type="spellEnd"/>
+      <w:r>
+        <w:t xml:space="preserve">&gt; create database </w:t>
+      </w:r>
+      <w:proofErr w:type="spellStart"/>
+      <w:r>
+        <w:t>learnsql</w:t>
+      </w:r>
+      <w:proofErr w:type="spellEnd"/>
+      <w:r>
+        <w:t>;</w:t>
       </w:r>
     </w:p>
     <w:p>
@@ -31,8 +44,21 @@
         <w:ind w:left="-900" w:right="-1440"/>
         <w:jc w:val="both"/>
       </w:pPr>
-      <w:r>
-        <w:t>mysql&gt; use learnsql;</w:t>
+      <w:proofErr w:type="spellStart"/>
+      <w:r>
+        <w:t>mysql</w:t>
+      </w:r>
+      <w:proofErr w:type="spellEnd"/>
+      <w:r>
+        <w:t xml:space="preserve">&gt; use </w:t>
+      </w:r>
+      <w:proofErr w:type="spellStart"/>
+      <w:r>
+        <w:t>learnsql</w:t>
+      </w:r>
+      <w:proofErr w:type="spellEnd"/>
+      <w:r>
+        <w:t>;</w:t>
       </w:r>
     </w:p>
     <w:p>
@@ -49,23 +75,65 @@
         <w:ind w:left="-900" w:right="-1440"/>
         <w:jc w:val="both"/>
       </w:pPr>
-      <w:r>
-        <w:t>mysql&gt; create database learnsql;</w:t>
-      </w:r>
-    </w:p>
-    <w:p>
-      <w:pPr>
-        <w:ind w:left="-900" w:right="-1440"/>
-        <w:jc w:val="both"/>
-      </w:pPr>
-    </w:p>
-    <w:p>
-      <w:pPr>
-        <w:ind w:left="-900" w:right="-1440"/>
-        <w:jc w:val="both"/>
-      </w:pPr>
-      <w:r>
-        <w:t>mysql&gt; create table EMP(emp_id char(9) not null, emp_name char(10) not null, primary key(emp_id,emp_name));</w:t>
+      <w:proofErr w:type="spellStart"/>
+      <w:r>
+        <w:t>mysql</w:t>
+      </w:r>
+      <w:proofErr w:type="spellEnd"/>
+      <w:r>
+        <w:t xml:space="preserve">&gt; create database </w:t>
+      </w:r>
+      <w:proofErr w:type="spellStart"/>
+      <w:r>
+        <w:t>learnsql</w:t>
+      </w:r>
+      <w:proofErr w:type="spellEnd"/>
+      <w:r>
+        <w:t>;</w:t>
+      </w:r>
+    </w:p>
+    <w:p>
+      <w:pPr>
+        <w:ind w:left="-900" w:right="-1440"/>
+        <w:jc w:val="both"/>
+      </w:pPr>
+    </w:p>
+    <w:p>
+      <w:pPr>
+        <w:ind w:left="-900" w:right="-1440"/>
+        <w:jc w:val="both"/>
+      </w:pPr>
+      <w:proofErr w:type="spellStart"/>
+      <w:r>
+        <w:t>mysql</w:t>
+      </w:r>
+      <w:proofErr w:type="spellEnd"/>
+      <w:r>
+        <w:t>&gt; create table EMP(</w:t>
+      </w:r>
+      <w:proofErr w:type="spellStart"/>
+      <w:r>
+        <w:t>emp_id</w:t>
+      </w:r>
+      <w:proofErr w:type="spellEnd"/>
+      <w:r>
+        <w:t xml:space="preserve"> char(9) not null, </w:t>
+      </w:r>
+      <w:proofErr w:type="spellStart"/>
+      <w:r>
+        <w:t>emp_name</w:t>
+      </w:r>
+      <w:proofErr w:type="spellEnd"/>
+      <w:r>
+        <w:t xml:space="preserve"> char(10) not null, primary key(</w:t>
+      </w:r>
+      <w:proofErr w:type="spellStart"/>
+      <w:r>
+        <w:t>emp_id,emp_name</w:t>
+      </w:r>
+      <w:proofErr w:type="spellEnd"/>
+      <w:r>
+        <w:t>));</w:t>
       </w:r>
     </w:p>
     <w:p>
@@ -88,26 +156,68 @@
         <w:ind w:left="-900" w:right="-1440"/>
         <w:jc w:val="both"/>
       </w:pPr>
-      <w:r>
-        <w:t>mysql&gt; desc learnsql;</w:t>
-      </w:r>
-    </w:p>
-    <w:p>
-      <w:pPr>
-        <w:ind w:left="-900" w:right="-1440"/>
-        <w:jc w:val="both"/>
-      </w:pPr>
-      <w:r>
-        <w:t>ERROR 1146 (42S02): Table 'learnsql.learnsql' doesn't exist</w:t>
-      </w:r>
-    </w:p>
-    <w:p>
-      <w:pPr>
-        <w:ind w:left="-900" w:right="-1440"/>
-        <w:jc w:val="both"/>
-      </w:pPr>
-      <w:r>
-        <w:t>mysql&gt; desc EMP;</w:t>
+      <w:proofErr w:type="spellStart"/>
+      <w:r>
+        <w:t>mysql</w:t>
+      </w:r>
+      <w:proofErr w:type="spellEnd"/>
+      <w:r>
+        <w:t xml:space="preserve">&gt; </w:t>
+      </w:r>
+      <w:proofErr w:type="spellStart"/>
+      <w:r>
+        <w:t>desc</w:t>
+      </w:r>
+      <w:proofErr w:type="spellEnd"/>
+      <w:r>
+        <w:t xml:space="preserve"> </w:t>
+      </w:r>
+      <w:proofErr w:type="spellStart"/>
+      <w:r>
+        <w:t>learnsql</w:t>
+      </w:r>
+      <w:proofErr w:type="spellEnd"/>
+      <w:r>
+        <w:t>;</w:t>
+      </w:r>
+    </w:p>
+    <w:p>
+      <w:pPr>
+        <w:ind w:left="-900" w:right="-1440"/>
+        <w:jc w:val="both"/>
+      </w:pPr>
+      <w:r>
+        <w:t>ERROR 1146 (42S02): Table '</w:t>
+      </w:r>
+      <w:proofErr w:type="spellStart"/>
+      <w:r>
+        <w:t>learnsql.learnsql</w:t>
+      </w:r>
+      <w:proofErr w:type="spellEnd"/>
+      <w:r>
+        <w:t>' doesn't exist</w:t>
+      </w:r>
+    </w:p>
+    <w:p>
+      <w:pPr>
+        <w:ind w:left="-900" w:right="-1440"/>
+        <w:jc w:val="both"/>
+      </w:pPr>
+      <w:proofErr w:type="spellStart"/>
+      <w:r>
+        <w:t>mysql</w:t>
+      </w:r>
+      <w:proofErr w:type="spellEnd"/>
+      <w:r>
+        <w:t xml:space="preserve">&gt; </w:t>
+      </w:r>
+      <w:proofErr w:type="spellStart"/>
+      <w:r>
+        <w:t>desc</w:t>
+      </w:r>
+      <w:proofErr w:type="spellEnd"/>
+      <w:r>
+        <w:t xml:space="preserve"> EMP;</w:t>
       </w:r>
     </w:p>
     <w:p>
@@ -143,16 +253,32 @@
         <w:jc w:val="both"/>
       </w:pPr>
       <w:r>
-        <w:t>| emp_id   | char(9)  | NO   | PRI | NULL    |       |</w:t>
-      </w:r>
-    </w:p>
-    <w:p>
-      <w:pPr>
-        <w:ind w:left="-900" w:right="-1440"/>
-        <w:jc w:val="both"/>
-      </w:pPr>
-      <w:r>
-        <w:t>| emp_name | char(10) | NO   | PRI | NULL    |       |</w:t>
+        <w:t xml:space="preserve">| </w:t>
+      </w:r>
+      <w:proofErr w:type="spellStart"/>
+      <w:r>
+        <w:t>emp_id</w:t>
+      </w:r>
+      <w:proofErr w:type="spellEnd"/>
+      <w:r>
+        <w:t xml:space="preserve">   | char(9)  | NO   | PRI | NULL    |       |</w:t>
+      </w:r>
+    </w:p>
+    <w:p>
+      <w:pPr>
+        <w:ind w:left="-900" w:right="-1440"/>
+        <w:jc w:val="both"/>
+      </w:pPr>
+      <w:r>
+        <w:t xml:space="preserve">| </w:t>
+      </w:r>
+      <w:proofErr w:type="spellStart"/>
+      <w:r>
+        <w:t>emp_name</w:t>
+      </w:r>
+      <w:proofErr w:type="spellEnd"/>
+      <w:r>
+        <w:t xml:space="preserve"> | char(10) | NO   | PRI | NULL    |       |</w:t>
       </w:r>
     </w:p>
     <w:p>
@@ -184,8 +310,37 @@
         <w:ind w:left="-900" w:right="-1440"/>
         <w:jc w:val="both"/>
       </w:pPr>
-      <w:r>
-        <w:t>mysql&gt; create table PRODUCT_TST(PROD_ID varchar(10) NOT NULL, VEND_ID varchar(10) NOT NULL, PRODUCT varchar(10) NOT NULL, COST integer(8) NOT NULL, primary key(PROD_ID,VEND_ID));</w:t>
+      <w:proofErr w:type="spellStart"/>
+      <w:r>
+        <w:t>mysql</w:t>
+      </w:r>
+      <w:proofErr w:type="spellEnd"/>
+      <w:r>
+        <w:t xml:space="preserve">&gt; create table PRODUCT_TST(PROD_ID </w:t>
+      </w:r>
+      <w:proofErr w:type="spellStart"/>
+      <w:r>
+        <w:t>varchar</w:t>
+      </w:r>
+      <w:proofErr w:type="spellEnd"/>
+      <w:r>
+        <w:t xml:space="preserve">(10) NOT NULL, VEND_ID </w:t>
+      </w:r>
+      <w:proofErr w:type="spellStart"/>
+      <w:r>
+        <w:t>varchar</w:t>
+      </w:r>
+      <w:proofErr w:type="spellEnd"/>
+      <w:r>
+        <w:t xml:space="preserve">(10) NOT NULL, PRODUCT </w:t>
+      </w:r>
+      <w:proofErr w:type="spellStart"/>
+      <w:r>
+        <w:t>varchar</w:t>
+      </w:r>
+      <w:proofErr w:type="spellEnd"/>
+      <w:r>
+        <w:t>(10) NOT NULL, COST integer(8) NOT NULL, primary key(PROD_ID,VEND_ID));</w:t>
       </w:r>
     </w:p>
     <w:p>
@@ -208,9 +363,19 @@
         <w:ind w:left="-900" w:right="-1440"/>
         <w:jc w:val="both"/>
       </w:pPr>
-      <w:r>
-        <w:t>mysql&gt; desc</w:t>
-      </w:r>
+      <w:proofErr w:type="spellStart"/>
+      <w:r>
+        <w:t>mysql</w:t>
+      </w:r>
+      <w:proofErr w:type="spellEnd"/>
+      <w:r>
+        <w:t xml:space="preserve">&gt; </w:t>
+      </w:r>
+      <w:proofErr w:type="spellStart"/>
+      <w:r>
+        <w:t>desc</w:t>
+      </w:r>
+      <w:proofErr w:type="spellEnd"/>
     </w:p>
     <w:p>
       <w:pPr>
@@ -219,7 +384,15 @@
       </w:pPr>
       <w:r>
         <w:lastRenderedPageBreak/>
-        <w:t xml:space="preserve">    -&gt; product_tst;</w:t>
+        <w:t xml:space="preserve">    -&gt; </w:t>
+      </w:r>
+      <w:proofErr w:type="spellStart"/>
+      <w:r>
+        <w:t>product_tst</w:t>
+      </w:r>
+      <w:proofErr w:type="spellEnd"/>
+      <w:r>
+        <w:t>;</w:t>
       </w:r>
     </w:p>
     <w:p>
@@ -255,25 +428,49 @@
         <w:jc w:val="both"/>
       </w:pPr>
       <w:r>
-        <w:t>| PROD_ID | varchar(10) | NO   | PRI | NULL    |       |</w:t>
-      </w:r>
-    </w:p>
-    <w:p>
-      <w:pPr>
-        <w:ind w:left="-900" w:right="-1440"/>
-        <w:jc w:val="both"/>
-      </w:pPr>
-      <w:r>
-        <w:t>| VEND_ID | varchar(10) | NO   | PRI | NULL    |       |</w:t>
-      </w:r>
-    </w:p>
-    <w:p>
-      <w:pPr>
-        <w:ind w:left="-900" w:right="-1440"/>
-        <w:jc w:val="both"/>
-      </w:pPr>
-      <w:r>
-        <w:t>| PRODUCT | varchar(10) | NO   |     | NULL    |       |</w:t>
+        <w:t xml:space="preserve">| PROD_ID | </w:t>
+      </w:r>
+      <w:proofErr w:type="spellStart"/>
+      <w:r>
+        <w:t>varchar</w:t>
+      </w:r>
+      <w:proofErr w:type="spellEnd"/>
+      <w:r>
+        <w:t>(10) | NO   | PRI | NULL    |       |</w:t>
+      </w:r>
+    </w:p>
+    <w:p>
+      <w:pPr>
+        <w:ind w:left="-900" w:right="-1440"/>
+        <w:jc w:val="both"/>
+      </w:pPr>
+      <w:r>
+        <w:t xml:space="preserve">| VEND_ID | </w:t>
+      </w:r>
+      <w:proofErr w:type="spellStart"/>
+      <w:r>
+        <w:t>varchar</w:t>
+      </w:r>
+      <w:proofErr w:type="spellEnd"/>
+      <w:r>
+        <w:t>(10) | NO   | PRI | NULL    |       |</w:t>
+      </w:r>
+    </w:p>
+    <w:p>
+      <w:pPr>
+        <w:ind w:left="-900" w:right="-1440"/>
+        <w:jc w:val="both"/>
+      </w:pPr>
+      <w:r>
+        <w:t xml:space="preserve">| PRODUCT | </w:t>
+      </w:r>
+      <w:proofErr w:type="spellStart"/>
+      <w:r>
+        <w:t>varchar</w:t>
+      </w:r>
+      <w:proofErr w:type="spellEnd"/>
+      <w:r>
+        <w:t>(10) | NO   |     | NULL    |       |</w:t>
       </w:r>
     </w:p>
     <w:p>
@@ -314,8 +511,29 @@
         <w:ind w:left="-900" w:right="-1440"/>
         <w:jc w:val="both"/>
       </w:pPr>
-      <w:r>
-        <w:t>mysql&gt; desc employee_tbl;</w:t>
+      <w:proofErr w:type="spellStart"/>
+      <w:r>
+        <w:t>mysql</w:t>
+      </w:r>
+      <w:proofErr w:type="spellEnd"/>
+      <w:r>
+        <w:t xml:space="preserve">&gt; </w:t>
+      </w:r>
+      <w:proofErr w:type="spellStart"/>
+      <w:r>
+        <w:t>desc</w:t>
+      </w:r>
+      <w:proofErr w:type="spellEnd"/>
+      <w:r>
+        <w:t xml:space="preserve"> </w:t>
+      </w:r>
+      <w:proofErr w:type="spellStart"/>
+      <w:r>
+        <w:t>employee_tbl</w:t>
+      </w:r>
+      <w:proofErr w:type="spellEnd"/>
+      <w:r>
+        <w:t>;</w:t>
       </w:r>
     </w:p>
     <w:p>
@@ -360,7 +578,15 @@
         <w:jc w:val="both"/>
       </w:pPr>
       <w:r>
-        <w:t>| EMP_NAME | varchar(10) | YES  |     | NULL    |       |</w:t>
+        <w:t xml:space="preserve">| EMP_NAME | </w:t>
+      </w:r>
+      <w:proofErr w:type="spellStart"/>
+      <w:r>
+        <w:t>varchar</w:t>
+      </w:r>
+      <w:proofErr w:type="spellEnd"/>
+      <w:r>
+        <w:t>(10) | YES  |     | NULL    |       |</w:t>
       </w:r>
     </w:p>
     <w:p>
@@ -392,8 +618,21 @@
         <w:ind w:left="-900" w:right="-1440"/>
         <w:jc w:val="both"/>
       </w:pPr>
-      <w:r>
-        <w:t>mysql&gt; insert into employee_tbl values('123','Bharat');</w:t>
+      <w:proofErr w:type="spellStart"/>
+      <w:r>
+        <w:t>mysql</w:t>
+      </w:r>
+      <w:proofErr w:type="spellEnd"/>
+      <w:r>
+        <w:t xml:space="preserve">&gt; insert into </w:t>
+      </w:r>
+      <w:proofErr w:type="spellStart"/>
+      <w:r>
+        <w:t>employee_tbl</w:t>
+      </w:r>
+      <w:proofErr w:type="spellEnd"/>
+      <w:r>
+        <w:t xml:space="preserve"> values('123','Bharat');</w:t>
       </w:r>
     </w:p>
     <w:p>
@@ -416,8 +655,21 @@
         <w:ind w:left="-900" w:right="-1440"/>
         <w:jc w:val="both"/>
       </w:pPr>
-      <w:r>
-        <w:t>mysql&gt; insert into employee_tbl values('123','Bharat');</w:t>
+      <w:proofErr w:type="spellStart"/>
+      <w:r>
+        <w:t>mysql</w:t>
+      </w:r>
+      <w:proofErr w:type="spellEnd"/>
+      <w:r>
+        <w:t xml:space="preserve">&gt; insert into </w:t>
+      </w:r>
+      <w:proofErr w:type="spellStart"/>
+      <w:r>
+        <w:t>employee_tbl</w:t>
+      </w:r>
+      <w:proofErr w:type="spellEnd"/>
+      <w:r>
+        <w:t xml:space="preserve"> values('123','Bharat');</w:t>
       </w:r>
     </w:p>
     <w:p>
@@ -434,9 +686,22 @@
         <w:ind w:left="-900" w:right="-1440"/>
         <w:jc w:val="both"/>
       </w:pPr>
+      <w:proofErr w:type="spellStart"/>
       <w:r>
         <w:lastRenderedPageBreak/>
-        <w:t>mysql&gt; insert into employee_tbl values('124','Ram');</w:t>
+        <w:t>mysql</w:t>
+      </w:r>
+      <w:proofErr w:type="spellEnd"/>
+      <w:r>
+        <w:t xml:space="preserve">&gt; insert into </w:t>
+      </w:r>
+      <w:proofErr w:type="spellStart"/>
+      <w:r>
+        <w:t>employee_tbl</w:t>
+      </w:r>
+      <w:proofErr w:type="spellEnd"/>
+      <w:r>
+        <w:t xml:space="preserve"> values('124','Ram');</w:t>
       </w:r>
     </w:p>
     <w:p>
@@ -459,8 +724,21 @@
         <w:ind w:left="-900" w:right="-1440"/>
         <w:jc w:val="both"/>
       </w:pPr>
-      <w:r>
-        <w:t>mysql&gt; insert into employee_tbl values('125','Jaydip');</w:t>
+      <w:proofErr w:type="spellStart"/>
+      <w:r>
+        <w:t>mysql</w:t>
+      </w:r>
+      <w:proofErr w:type="spellEnd"/>
+      <w:r>
+        <w:t xml:space="preserve">&gt; insert into </w:t>
+      </w:r>
+      <w:proofErr w:type="spellStart"/>
+      <w:r>
+        <w:t>employee_tbl</w:t>
+      </w:r>
+      <w:proofErr w:type="spellEnd"/>
+      <w:r>
+        <w:t xml:space="preserve"> values('125','Jaydip');</w:t>
       </w:r>
     </w:p>
     <w:p>
@@ -483,8 +761,21 @@
         <w:ind w:left="-900" w:right="-1440"/>
         <w:jc w:val="both"/>
       </w:pPr>
-      <w:r>
-        <w:t>mysql&gt; insert into employee_tbl values('126','Pawan');</w:t>
+      <w:proofErr w:type="spellStart"/>
+      <w:r>
+        <w:t>mysql</w:t>
+      </w:r>
+      <w:proofErr w:type="spellEnd"/>
+      <w:r>
+        <w:t xml:space="preserve">&gt; insert into </w:t>
+      </w:r>
+      <w:proofErr w:type="spellStart"/>
+      <w:r>
+        <w:t>employee_tbl</w:t>
+      </w:r>
+      <w:proofErr w:type="spellEnd"/>
+      <w:r>
+        <w:t xml:space="preserve"> values('126','Pawan');</w:t>
       </w:r>
     </w:p>
     <w:p>
@@ -507,8 +798,21 @@
         <w:ind w:left="-900" w:right="-1440"/>
         <w:jc w:val="both"/>
       </w:pPr>
-      <w:r>
-        <w:t>mysql&gt; insert into employee_tbl values('127','Sandeep');</w:t>
+      <w:proofErr w:type="spellStart"/>
+      <w:r>
+        <w:t>mysql</w:t>
+      </w:r>
+      <w:proofErr w:type="spellEnd"/>
+      <w:r>
+        <w:t xml:space="preserve">&gt; insert into </w:t>
+      </w:r>
+      <w:proofErr w:type="spellStart"/>
+      <w:r>
+        <w:t>employee_tbl</w:t>
+      </w:r>
+      <w:proofErr w:type="spellEnd"/>
+      <w:r>
+        <w:t xml:space="preserve"> values('127','Sandeep');</w:t>
       </w:r>
     </w:p>
     <w:p>
@@ -531,8 +835,21 @@
         <w:ind w:left="-900" w:right="-1440"/>
         <w:jc w:val="both"/>
       </w:pPr>
-      <w:r>
-        <w:t>mysql&gt; insert into employee_tbl values('128','Manish');</w:t>
+      <w:proofErr w:type="spellStart"/>
+      <w:r>
+        <w:t>mysql</w:t>
+      </w:r>
+      <w:proofErr w:type="spellEnd"/>
+      <w:r>
+        <w:t xml:space="preserve">&gt; insert into </w:t>
+      </w:r>
+      <w:proofErr w:type="spellStart"/>
+      <w:r>
+        <w:t>employee_tbl</w:t>
+      </w:r>
+      <w:proofErr w:type="spellEnd"/>
+      <w:r>
+        <w:t xml:space="preserve"> values('128','Manish');</w:t>
       </w:r>
     </w:p>
     <w:p>
@@ -555,8 +872,21 @@
         <w:ind w:left="-900" w:right="-1440"/>
         <w:jc w:val="both"/>
       </w:pPr>
-      <w:r>
-        <w:t>mysql&gt; insert into employee_tbl values('129','Rohit');</w:t>
+      <w:proofErr w:type="spellStart"/>
+      <w:r>
+        <w:t>mysql</w:t>
+      </w:r>
+      <w:proofErr w:type="spellEnd"/>
+      <w:r>
+        <w:t xml:space="preserve">&gt; insert into </w:t>
+      </w:r>
+      <w:proofErr w:type="spellStart"/>
+      <w:r>
+        <w:t>employee_tbl</w:t>
+      </w:r>
+      <w:proofErr w:type="spellEnd"/>
+      <w:r>
+        <w:t xml:space="preserve"> values('129','Rohit');</w:t>
       </w:r>
     </w:p>
     <w:p>
@@ -579,8 +909,37 @@
         <w:ind w:left="-900" w:right="-1440"/>
         <w:jc w:val="both"/>
       </w:pPr>
-      <w:r>
-        <w:t>mysql&gt; create table employee_tbl_backup as select * from Employee_tbl where emp_id&gt;125;</w:t>
+      <w:proofErr w:type="spellStart"/>
+      <w:r>
+        <w:t>mysql</w:t>
+      </w:r>
+      <w:proofErr w:type="spellEnd"/>
+      <w:r>
+        <w:t xml:space="preserve">&gt; create table </w:t>
+      </w:r>
+      <w:proofErr w:type="spellStart"/>
+      <w:r>
+        <w:t>employee_tbl_backup</w:t>
+      </w:r>
+      <w:proofErr w:type="spellEnd"/>
+      <w:r>
+        <w:t xml:space="preserve"> as select * from </w:t>
+      </w:r>
+      <w:proofErr w:type="spellStart"/>
+      <w:r>
+        <w:t>Employee_tbl</w:t>
+      </w:r>
+      <w:proofErr w:type="spellEnd"/>
+      <w:r>
+        <w:t xml:space="preserve"> where </w:t>
+      </w:r>
+      <w:proofErr w:type="spellStart"/>
+      <w:r>
+        <w:t>emp_id</w:t>
+      </w:r>
+      <w:proofErr w:type="spellEnd"/>
+      <w:r>
+        <w:t>&gt;125;</w:t>
       </w:r>
     </w:p>
     <w:p>
@@ -612,8 +971,21 @@
         <w:ind w:left="-900" w:right="-1440"/>
         <w:jc w:val="both"/>
       </w:pPr>
-      <w:r>
-        <w:t>mysql&gt; select * FROM EMPLOYEE_TBL_backup;</w:t>
+      <w:proofErr w:type="spellStart"/>
+      <w:r>
+        <w:t>mysql</w:t>
+      </w:r>
+      <w:proofErr w:type="spellEnd"/>
+      <w:r>
+        <w:t xml:space="preserve">&gt; select * FROM </w:t>
+      </w:r>
+      <w:proofErr w:type="spellStart"/>
+      <w:r>
+        <w:t>EMPLOYEE_TBL_backup</w:t>
+      </w:r>
+      <w:proofErr w:type="spellEnd"/>
+      <w:r>
+        <w:t>;</w:t>
       </w:r>
     </w:p>
     <w:p>
@@ -650,16 +1022,32 @@
         <w:jc w:val="both"/>
       </w:pPr>
       <w:r>
-        <w:t>| 126    | Pawan    |</w:t>
-      </w:r>
-    </w:p>
-    <w:p>
-      <w:pPr>
-        <w:ind w:left="-900" w:right="-1440"/>
-        <w:jc w:val="both"/>
-      </w:pPr>
-      <w:r>
-        <w:t>| 127    | Sandeep  |</w:t>
+        <w:t xml:space="preserve">| 126    | </w:t>
+      </w:r>
+      <w:proofErr w:type="spellStart"/>
+      <w:r>
+        <w:t>Pawan</w:t>
+      </w:r>
+      <w:proofErr w:type="spellEnd"/>
+      <w:r>
+        <w:t xml:space="preserve">    |</w:t>
+      </w:r>
+    </w:p>
+    <w:p>
+      <w:pPr>
+        <w:ind w:left="-900" w:right="-1440"/>
+        <w:jc w:val="both"/>
+      </w:pPr>
+      <w:r>
+        <w:t xml:space="preserve">| 127    | </w:t>
+      </w:r>
+      <w:proofErr w:type="spellStart"/>
+      <w:r>
+        <w:t>Sandeep</w:t>
+      </w:r>
+      <w:proofErr w:type="spellEnd"/>
+      <w:r>
+        <w:t xml:space="preserve">  |</w:t>
       </w:r>
     </w:p>
     <w:p>
@@ -677,7 +1065,15 @@
         <w:jc w:val="both"/>
       </w:pPr>
       <w:r>
-        <w:t>| 129    | Rohit    |</w:t>
+        <w:t xml:space="preserve">| 129    | </w:t>
+      </w:r>
+      <w:proofErr w:type="spellStart"/>
+      <w:r>
+        <w:t>Rohit</w:t>
+      </w:r>
+      <w:proofErr w:type="spellEnd"/>
+      <w:r>
+        <w:t xml:space="preserve">    |</w:t>
       </w:r>
     </w:p>
     <w:p>
@@ -709,8 +1105,29 @@
         <w:ind w:left="-900" w:right="-1440"/>
         <w:jc w:val="both"/>
       </w:pPr>
-      <w:r>
-        <w:t>mysql&gt; desc EMPLOYEE_TBL_backup;</w:t>
+      <w:proofErr w:type="spellStart"/>
+      <w:r>
+        <w:t>mysql</w:t>
+      </w:r>
+      <w:proofErr w:type="spellEnd"/>
+      <w:r>
+        <w:t xml:space="preserve">&gt; </w:t>
+      </w:r>
+      <w:proofErr w:type="spellStart"/>
+      <w:r>
+        <w:t>desc</w:t>
+      </w:r>
+      <w:proofErr w:type="spellEnd"/>
+      <w:r>
+        <w:t xml:space="preserve"> </w:t>
+      </w:r>
+      <w:proofErr w:type="spellStart"/>
+      <w:r>
+        <w:t>EMPLOYEE_TBL_backup</w:t>
+      </w:r>
+      <w:proofErr w:type="spellEnd"/>
+      <w:r>
+        <w:t>;</w:t>
       </w:r>
     </w:p>
     <w:p>
@@ -755,7 +1172,15 @@
         <w:jc w:val="both"/>
       </w:pPr>
       <w:r>
-        <w:t>| EMP_NAME | varchar(10) | YES  |     | NULL    |       |</w:t>
+        <w:t xml:space="preserve">| EMP_NAME | </w:t>
+      </w:r>
+      <w:proofErr w:type="spellStart"/>
+      <w:r>
+        <w:t>varchar</w:t>
+      </w:r>
+      <w:proofErr w:type="spellEnd"/>
+      <w:r>
+        <w:t>(10) | YES  |     | NULL    |       |</w:t>
       </w:r>
     </w:p>
     <w:p>
@@ -787,8 +1212,21 @@
         <w:ind w:left="-900" w:right="-1440"/>
         <w:jc w:val="both"/>
       </w:pPr>
-      <w:r>
-        <w:t>mysql&gt; desc EMPLOYEE_TBL;</w:t>
+      <w:proofErr w:type="spellStart"/>
+      <w:r>
+        <w:t>mysql</w:t>
+      </w:r>
+      <w:proofErr w:type="spellEnd"/>
+      <w:r>
+        <w:t xml:space="preserve">&gt; </w:t>
+      </w:r>
+      <w:proofErr w:type="spellStart"/>
+      <w:r>
+        <w:t>desc</w:t>
+      </w:r>
+      <w:proofErr w:type="spellEnd"/>
+      <w:r>
+        <w:t xml:space="preserve"> EMPLOYEE_TBL;</w:t>
       </w:r>
     </w:p>
     <w:p>
@@ -833,7 +1271,15 @@
         <w:jc w:val="both"/>
       </w:pPr>
       <w:r>
-        <w:t>| EMP_NAME | varchar(10) | YES  |     | NULL    |       |</w:t>
+        <w:t xml:space="preserve">| EMP_NAME | </w:t>
+      </w:r>
+      <w:proofErr w:type="spellStart"/>
+      <w:r>
+        <w:t>varchar</w:t>
+      </w:r>
+      <w:proofErr w:type="spellEnd"/>
+      <w:r>
+        <w:t>(10) | YES  |     | NULL    |       |</w:t>
       </w:r>
     </w:p>
     <w:p>
@@ -859,9 +1305,22 @@
         <w:ind w:left="-900" w:right="-1440"/>
         <w:jc w:val="both"/>
       </w:pPr>
+      <w:proofErr w:type="spellStart"/>
       <w:r>
         <w:lastRenderedPageBreak/>
-        <w:t>mysql&gt; drop table employee_tbl_backup;</w:t>
+        <w:t>mysql</w:t>
+      </w:r>
+      <w:proofErr w:type="spellEnd"/>
+      <w:r>
+        <w:t xml:space="preserve">&gt; drop table </w:t>
+      </w:r>
+      <w:proofErr w:type="spellStart"/>
+      <w:r>
+        <w:t>employee_tbl_backup</w:t>
+      </w:r>
+      <w:proofErr w:type="spellEnd"/>
+      <w:r>
+        <w:t>;</w:t>
       </w:r>
     </w:p>
     <w:p>
@@ -884,26 +1343,84 @@
         <w:ind w:left="-900" w:right="-1440"/>
         <w:jc w:val="both"/>
       </w:pPr>
-      <w:r>
-        <w:t>mysql&gt; desc EMPLOYEE_TBL_backup;</w:t>
-      </w:r>
-    </w:p>
-    <w:p>
-      <w:pPr>
-        <w:ind w:left="-900" w:right="-1440"/>
-        <w:jc w:val="both"/>
-      </w:pPr>
-      <w:r>
-        <w:t>ERROR 1146 (42S02): Table 'learnsql.employee_tbl_backup' doesn't exist</w:t>
-      </w:r>
-    </w:p>
-    <w:p>
-      <w:pPr>
-        <w:ind w:left="-900" w:right="-1440"/>
-        <w:jc w:val="both"/>
-      </w:pPr>
-      <w:r>
-        <w:t>mysql&gt; alter table employee_tbl_backup add constraint products_pk primary key(emp_id);</w:t>
+      <w:proofErr w:type="spellStart"/>
+      <w:r>
+        <w:t>mysql</w:t>
+      </w:r>
+      <w:proofErr w:type="spellEnd"/>
+      <w:r>
+        <w:t xml:space="preserve">&gt; </w:t>
+      </w:r>
+      <w:proofErr w:type="spellStart"/>
+      <w:r>
+        <w:t>desc</w:t>
+      </w:r>
+      <w:proofErr w:type="spellEnd"/>
+      <w:r>
+        <w:t xml:space="preserve"> </w:t>
+      </w:r>
+      <w:proofErr w:type="spellStart"/>
+      <w:r>
+        <w:t>EMPLOYEE_TBL_backup</w:t>
+      </w:r>
+      <w:proofErr w:type="spellEnd"/>
+      <w:r>
+        <w:t>;</w:t>
+      </w:r>
+    </w:p>
+    <w:p>
+      <w:pPr>
+        <w:ind w:left="-900" w:right="-1440"/>
+        <w:jc w:val="both"/>
+      </w:pPr>
+      <w:r>
+        <w:t>ERROR 1146 (42S02): Table '</w:t>
+      </w:r>
+      <w:proofErr w:type="spellStart"/>
+      <w:r>
+        <w:t>learnsql.employee_tbl_backup</w:t>
+      </w:r>
+      <w:proofErr w:type="spellEnd"/>
+      <w:r>
+        <w:t>' doesn't exist</w:t>
+      </w:r>
+    </w:p>
+    <w:p>
+      <w:pPr>
+        <w:ind w:left="-900" w:right="-1440"/>
+        <w:jc w:val="both"/>
+      </w:pPr>
+      <w:proofErr w:type="spellStart"/>
+      <w:r>
+        <w:t>mysql</w:t>
+      </w:r>
+      <w:proofErr w:type="spellEnd"/>
+      <w:r>
+        <w:t xml:space="preserve">&gt; alter table </w:t>
+      </w:r>
+      <w:proofErr w:type="spellStart"/>
+      <w:r>
+        <w:t>employee_tbl_backup</w:t>
+      </w:r>
+      <w:proofErr w:type="spellEnd"/>
+      <w:r>
+        <w:t xml:space="preserve"> add constraint </w:t>
+      </w:r>
+      <w:proofErr w:type="spellStart"/>
+      <w:r>
+        <w:t>products_pk</w:t>
+      </w:r>
+      <w:proofErr w:type="spellEnd"/>
+      <w:r>
+        <w:t xml:space="preserve"> primary key(</w:t>
+      </w:r>
+      <w:proofErr w:type="spellStart"/>
+      <w:r>
+        <w:t>emp_id</w:t>
+      </w:r>
+      <w:proofErr w:type="spellEnd"/>
+      <w:r>
+        <w:t>);</w:t>
       </w:r>
     </w:p>
     <w:p>
@@ -935,8 +1452,29 @@
         <w:ind w:left="-900" w:right="-1440"/>
         <w:jc w:val="both"/>
       </w:pPr>
-      <w:r>
-        <w:t>mysql&gt; desc employee_tbl_backup;</w:t>
+      <w:proofErr w:type="spellStart"/>
+      <w:r>
+        <w:t>mysql</w:t>
+      </w:r>
+      <w:proofErr w:type="spellEnd"/>
+      <w:r>
+        <w:t xml:space="preserve">&gt; </w:t>
+      </w:r>
+      <w:proofErr w:type="spellStart"/>
+      <w:r>
+        <w:t>desc</w:t>
+      </w:r>
+      <w:proofErr w:type="spellEnd"/>
+      <w:r>
+        <w:t xml:space="preserve"> </w:t>
+      </w:r>
+      <w:proofErr w:type="spellStart"/>
+      <w:r>
+        <w:t>employee_tbl_backup</w:t>
+      </w:r>
+      <w:proofErr w:type="spellEnd"/>
+      <w:r>
+        <w:t>;</w:t>
       </w:r>
     </w:p>
     <w:p>
@@ -981,7 +1519,15 @@
         <w:jc w:val="both"/>
       </w:pPr>
       <w:r>
-        <w:t>| EMP_NAME | varchar(10) | YES  |     | NULL    |       |</w:t>
+        <w:t xml:space="preserve">| EMP_NAME | </w:t>
+      </w:r>
+      <w:proofErr w:type="spellStart"/>
+      <w:r>
+        <w:t>varchar</w:t>
+      </w:r>
+      <w:proofErr w:type="spellEnd"/>
+      <w:r>
+        <w:t>(10) | YES  |     | NULL    |       |</w:t>
       </w:r>
     </w:p>
     <w:p>
@@ -1007,8 +1553,53 @@
         <w:ind w:left="-900" w:right="-1440"/>
         <w:jc w:val="both"/>
       </w:pPr>
-      <w:r>
-        <w:t>mysql&gt; alter table employee_pay add constraint emp_id_fk foreign key(emp_id) references employee_tbl (emp_id);</w:t>
+      <w:proofErr w:type="spellStart"/>
+      <w:r>
+        <w:t>mysql</w:t>
+      </w:r>
+      <w:proofErr w:type="spellEnd"/>
+      <w:r>
+        <w:t xml:space="preserve">&gt; alter table </w:t>
+      </w:r>
+      <w:proofErr w:type="spellStart"/>
+      <w:r>
+        <w:t>employee_pay</w:t>
+      </w:r>
+      <w:proofErr w:type="spellEnd"/>
+      <w:r>
+        <w:t xml:space="preserve"> add constraint </w:t>
+      </w:r>
+      <w:proofErr w:type="spellStart"/>
+      <w:r>
+        <w:t>emp_id_fk</w:t>
+      </w:r>
+      <w:proofErr w:type="spellEnd"/>
+      <w:r>
+        <w:t xml:space="preserve"> foreign key(</w:t>
+      </w:r>
+      <w:proofErr w:type="spellStart"/>
+      <w:r>
+        <w:t>emp_id</w:t>
+      </w:r>
+      <w:proofErr w:type="spellEnd"/>
+      <w:r>
+        <w:t xml:space="preserve">) references </w:t>
+      </w:r>
+      <w:proofErr w:type="spellStart"/>
+      <w:r>
+        <w:t>employee_tbl</w:t>
+      </w:r>
+      <w:proofErr w:type="spellEnd"/>
+      <w:r>
+        <w:t xml:space="preserve"> (</w:t>
+      </w:r>
+      <w:proofErr w:type="spellStart"/>
+      <w:r>
+        <w:t>emp_id</w:t>
+      </w:r>
+      <w:proofErr w:type="spellEnd"/>
+      <w:r>
+        <w:t>);</w:t>
       </w:r>
     </w:p>
     <w:p>
@@ -1040,8 +1631,29 @@
         <w:ind w:left="-900" w:right="-1440"/>
         <w:jc w:val="both"/>
       </w:pPr>
-      <w:r>
-        <w:t>mysql&gt; desc employee_pay;</w:t>
+      <w:proofErr w:type="spellStart"/>
+      <w:r>
+        <w:t>mysql</w:t>
+      </w:r>
+      <w:proofErr w:type="spellEnd"/>
+      <w:r>
+        <w:t xml:space="preserve">&gt; </w:t>
+      </w:r>
+      <w:proofErr w:type="spellStart"/>
+      <w:r>
+        <w:t>desc</w:t>
+      </w:r>
+      <w:proofErr w:type="spellEnd"/>
+      <w:r>
+        <w:t xml:space="preserve"> </w:t>
+      </w:r>
+      <w:proofErr w:type="spellStart"/>
+      <w:r>
+        <w:t>employee_pay</w:t>
+      </w:r>
+      <w:proofErr w:type="spellEnd"/>
+      <w:r>
+        <w:t>;</w:t>
       </w:r>
     </w:p>
     <w:p>
@@ -1078,25 +1690,57 @@
       </w:pPr>
       <w:r>
         <w:lastRenderedPageBreak/>
-        <w:t>| emp_id     | char(9)     | YES  | MUL | NULL    |       |</w:t>
-      </w:r>
-    </w:p>
-    <w:p>
-      <w:pPr>
-        <w:ind w:left="-900" w:right="-1440"/>
-        <w:jc w:val="both"/>
-      </w:pPr>
-      <w:r>
-        <w:t>| emp_name   | varchar(10) | YES  |     | NULL    |       |</w:t>
-      </w:r>
-    </w:p>
-    <w:p>
-      <w:pPr>
-        <w:ind w:left="-900" w:right="-1440"/>
-        <w:jc w:val="both"/>
-      </w:pPr>
-      <w:r>
-        <w:t>| emp_salary | int(4)      | YES  |     | NULL    |       |</w:t>
+        <w:t xml:space="preserve">| </w:t>
+      </w:r>
+      <w:proofErr w:type="spellStart"/>
+      <w:r>
+        <w:t>emp_id</w:t>
+      </w:r>
+      <w:proofErr w:type="spellEnd"/>
+      <w:r>
+        <w:t xml:space="preserve">     | char(9)     | YES  | MUL | NULL    |       |</w:t>
+      </w:r>
+    </w:p>
+    <w:p>
+      <w:pPr>
+        <w:ind w:left="-900" w:right="-1440"/>
+        <w:jc w:val="both"/>
+      </w:pPr>
+      <w:r>
+        <w:t xml:space="preserve">| </w:t>
+      </w:r>
+      <w:proofErr w:type="spellStart"/>
+      <w:r>
+        <w:t>emp_name</w:t>
+      </w:r>
+      <w:proofErr w:type="spellEnd"/>
+      <w:r>
+        <w:t xml:space="preserve">   | </w:t>
+      </w:r>
+      <w:proofErr w:type="spellStart"/>
+      <w:r>
+        <w:t>varchar</w:t>
+      </w:r>
+      <w:proofErr w:type="spellEnd"/>
+      <w:r>
+        <w:t>(10) | YES  |     | NULL    |       |</w:t>
+      </w:r>
+    </w:p>
+    <w:p>
+      <w:pPr>
+        <w:ind w:left="-900" w:right="-1440"/>
+        <w:jc w:val="both"/>
+      </w:pPr>
+      <w:r>
+        <w:t xml:space="preserve">| </w:t>
+      </w:r>
+      <w:proofErr w:type="spellStart"/>
+      <w:r>
+        <w:t>emp_salary</w:t>
+      </w:r>
+      <w:proofErr w:type="spellEnd"/>
+      <w:r>
+        <w:t xml:space="preserve"> | int(4)      | YES  |     | NULL    |       |</w:t>
       </w:r>
     </w:p>
     <w:p>
@@ -1128,8 +1772,21 @@
         <w:ind w:left="-900" w:right="-1440"/>
         <w:jc w:val="both"/>
       </w:pPr>
-      <w:r>
-        <w:t>mysql&gt; show create table employee_pay;</w:t>
+      <w:proofErr w:type="spellStart"/>
+      <w:r>
+        <w:t>mysql</w:t>
+      </w:r>
+      <w:proofErr w:type="spellEnd"/>
+      <w:r>
+        <w:t xml:space="preserve">&gt; show create table </w:t>
+      </w:r>
+      <w:proofErr w:type="spellStart"/>
+      <w:r>
+        <w:t>employee_pay</w:t>
+      </w:r>
+      <w:proofErr w:type="spellEnd"/>
+      <w:r>
+        <w:t>;</w:t>
       </w:r>
     </w:p>
     <w:p>
@@ -1192,52 +1849,124 @@
         <w:jc w:val="both"/>
       </w:pPr>
       <w:r>
-        <w:t>| employee_pay | CREATE TABLE `employee_pay` (</w:t>
-      </w:r>
-    </w:p>
-    <w:p>
-      <w:pPr>
-        <w:ind w:left="-900" w:right="-1440"/>
-        <w:jc w:val="both"/>
-      </w:pPr>
-      <w:r>
-        <w:t xml:space="preserve">  `emp_id` char(9) DEFAULT NULL,</w:t>
-      </w:r>
-    </w:p>
-    <w:p>
-      <w:pPr>
-        <w:ind w:left="-900" w:right="-1440"/>
-        <w:jc w:val="both"/>
-      </w:pPr>
-      <w:r>
-        <w:t xml:space="preserve">  `emp_name` varchar(10) DEFAULT NULL,</w:t>
-      </w:r>
-    </w:p>
-    <w:p>
-      <w:pPr>
-        <w:ind w:left="-900" w:right="-1440"/>
-        <w:jc w:val="both"/>
-      </w:pPr>
-      <w:r>
-        <w:t xml:space="preserve">  `emp_salary` int(4) DEFAULT NULL,</w:t>
-      </w:r>
-    </w:p>
-    <w:p>
-      <w:pPr>
-        <w:ind w:left="-900" w:right="-1440"/>
-        <w:jc w:val="both"/>
-      </w:pPr>
-      <w:r>
-        <w:t xml:space="preserve">  KEY `emp_id_fk` (`emp_id`)</w:t>
-      </w:r>
-    </w:p>
-    <w:p>
-      <w:pPr>
-        <w:ind w:left="-900" w:right="-1440"/>
-        <w:jc w:val="both"/>
-      </w:pPr>
-      <w:r>
-        <w:t>) ENGINE=InnoDB DEFAULT CHARSET=utf8 |</w:t>
+        <w:t xml:space="preserve">| </w:t>
+      </w:r>
+      <w:proofErr w:type="spellStart"/>
+      <w:r>
+        <w:t>employee_pay</w:t>
+      </w:r>
+      <w:proofErr w:type="spellEnd"/>
+      <w:r>
+        <w:t xml:space="preserve"> | CREATE TABLE `</w:t>
+      </w:r>
+      <w:proofErr w:type="spellStart"/>
+      <w:r>
+        <w:t>employee_pay</w:t>
+      </w:r>
+      <w:proofErr w:type="spellEnd"/>
+      <w:r>
+        <w:t>` (</w:t>
+      </w:r>
+    </w:p>
+    <w:p>
+      <w:pPr>
+        <w:ind w:left="-900" w:right="-1440"/>
+        <w:jc w:val="both"/>
+      </w:pPr>
+      <w:r>
+        <w:t xml:space="preserve">  `</w:t>
+      </w:r>
+      <w:proofErr w:type="spellStart"/>
+      <w:r>
+        <w:t>emp_id</w:t>
+      </w:r>
+      <w:proofErr w:type="spellEnd"/>
+      <w:r>
+        <w:t>` char(9) DEFAULT NULL,</w:t>
+      </w:r>
+    </w:p>
+    <w:p>
+      <w:pPr>
+        <w:ind w:left="-900" w:right="-1440"/>
+        <w:jc w:val="both"/>
+      </w:pPr>
+      <w:r>
+        <w:t xml:space="preserve">  `</w:t>
+      </w:r>
+      <w:proofErr w:type="spellStart"/>
+      <w:r>
+        <w:t>emp_name</w:t>
+      </w:r>
+      <w:proofErr w:type="spellEnd"/>
+      <w:r>
+        <w:t xml:space="preserve">` </w:t>
+      </w:r>
+      <w:proofErr w:type="spellStart"/>
+      <w:r>
+        <w:t>varchar</w:t>
+      </w:r>
+      <w:proofErr w:type="spellEnd"/>
+      <w:r>
+        <w:t>(10) DEFAULT NULL,</w:t>
+      </w:r>
+    </w:p>
+    <w:p>
+      <w:pPr>
+        <w:ind w:left="-900" w:right="-1440"/>
+        <w:jc w:val="both"/>
+      </w:pPr>
+      <w:r>
+        <w:t xml:space="preserve">  `</w:t>
+      </w:r>
+      <w:proofErr w:type="spellStart"/>
+      <w:r>
+        <w:t>emp_salary</w:t>
+      </w:r>
+      <w:proofErr w:type="spellEnd"/>
+      <w:r>
+        <w:t>` int(4) DEFAULT NULL,</w:t>
+      </w:r>
+    </w:p>
+    <w:p>
+      <w:pPr>
+        <w:ind w:left="-900" w:right="-1440"/>
+        <w:jc w:val="both"/>
+      </w:pPr>
+      <w:r>
+        <w:t xml:space="preserve">  KEY `</w:t>
+      </w:r>
+      <w:proofErr w:type="spellStart"/>
+      <w:r>
+        <w:t>emp_id_fk</w:t>
+      </w:r>
+      <w:proofErr w:type="spellEnd"/>
+      <w:r>
+        <w:t>` (`</w:t>
+      </w:r>
+      <w:proofErr w:type="spellStart"/>
+      <w:r>
+        <w:t>emp_id</w:t>
+      </w:r>
+      <w:proofErr w:type="spellEnd"/>
+      <w:r>
+        <w:t>`)</w:t>
+      </w:r>
+    </w:p>
+    <w:p>
+      <w:pPr>
+        <w:ind w:left="-900" w:right="-1440"/>
+        <w:jc w:val="both"/>
+      </w:pPr>
+      <w:r>
+        <w:t>) ENGINE=</w:t>
+      </w:r>
+      <w:proofErr w:type="spellStart"/>
+      <w:r>
+        <w:t>InnoDB</w:t>
+      </w:r>
+      <w:proofErr w:type="spellEnd"/>
+      <w:r>
+        <w:t xml:space="preserve"> DEFAULT CHARSET=utf8 |</w:t>
       </w:r>
     </w:p>
     <w:p>
@@ -1279,16 +2008,37 @@
         <w:jc w:val="both"/>
       </w:pPr>
       <w:r>
-        <w:t>create table employee_check(emp_id char(9) not null primary key,</w:t>
-      </w:r>
-    </w:p>
-    <w:p>
-      <w:pPr>
-        <w:ind w:left="-900" w:right="-1440"/>
-        <w:jc w:val="both"/>
-      </w:pPr>
-      <w:r>
-        <w:t>emp_zip integer(5) not null,</w:t>
+        <w:t xml:space="preserve">create table </w:t>
+      </w:r>
+      <w:proofErr w:type="spellStart"/>
+      <w:r>
+        <w:t>employee_check</w:t>
+      </w:r>
+      <w:proofErr w:type="spellEnd"/>
+      <w:r>
+        <w:t>(</w:t>
+      </w:r>
+      <w:proofErr w:type="spellStart"/>
+      <w:r>
+        <w:t>emp_id</w:t>
+      </w:r>
+      <w:proofErr w:type="spellEnd"/>
+      <w:r>
+        <w:t xml:space="preserve"> char(9) not null primary key,</w:t>
+      </w:r>
+    </w:p>
+    <w:p>
+      <w:pPr>
+        <w:ind w:left="-900" w:right="-1440"/>
+        <w:jc w:val="both"/>
+      </w:pPr>
+      <w:proofErr w:type="spellStart"/>
+      <w:r>
+        <w:t>emp_zip</w:t>
+      </w:r>
+      <w:proofErr w:type="spellEnd"/>
+      <w:r>
+        <w:t xml:space="preserve"> integer(5) not null,</w:t>
       </w:r>
     </w:p>
     <w:p>
@@ -1298,7 +2048,23 @@
       </w:pPr>
       <w:r>
         <w:lastRenderedPageBreak/>
-        <w:t>constraint chk_emp_zip check (emp_zip='46234')</w:t>
+        <w:t xml:space="preserve">constraint </w:t>
+      </w:r>
+      <w:proofErr w:type="spellStart"/>
+      <w:r>
+        <w:t>chk_emp_zip</w:t>
+      </w:r>
+      <w:proofErr w:type="spellEnd"/>
+      <w:r>
+        <w:t xml:space="preserve"> check (</w:t>
+      </w:r>
+      <w:proofErr w:type="spellStart"/>
+      <w:r>
+        <w:t>emp_zip</w:t>
+      </w:r>
+      <w:proofErr w:type="spellEnd"/>
+      <w:r>
+        <w:t>='46234')</w:t>
       </w:r>
     </w:p>
     <w:p>
@@ -1321,8 +2087,21 @@
         <w:ind w:left="-900" w:right="-1440"/>
         <w:jc w:val="both"/>
       </w:pPr>
-      <w:r>
-        <w:t>mysql&gt; insert into learnsql.employee_tbl values('130',NULL,NULL);</w:t>
+      <w:proofErr w:type="spellStart"/>
+      <w:r>
+        <w:t>mysql</w:t>
+      </w:r>
+      <w:proofErr w:type="spellEnd"/>
+      <w:r>
+        <w:t xml:space="preserve">&gt; insert into </w:t>
+      </w:r>
+      <w:proofErr w:type="spellStart"/>
+      <w:r>
+        <w:t>learnsql.employee_tbl</w:t>
+      </w:r>
+      <w:proofErr w:type="spellEnd"/>
+      <w:r>
+        <w:t xml:space="preserve"> values('130',NULL,NULL);</w:t>
       </w:r>
     </w:p>
     <w:p>
@@ -1345,8 +2124,21 @@
         <w:ind w:left="-900" w:right="-1440"/>
         <w:jc w:val="both"/>
       </w:pPr>
-      <w:r>
-        <w:t>mysql&gt; select * from employee_tbl;</w:t>
+      <w:proofErr w:type="spellStart"/>
+      <w:r>
+        <w:t>mysql</w:t>
+      </w:r>
+      <w:proofErr w:type="spellEnd"/>
+      <w:r>
+        <w:t xml:space="preserve">&gt; select * from </w:t>
+      </w:r>
+      <w:proofErr w:type="spellStart"/>
+      <w:r>
+        <w:t>employee_tbl</w:t>
+      </w:r>
+      <w:proofErr w:type="spellEnd"/>
+      <w:r>
+        <w:t>;</w:t>
       </w:r>
     </w:p>
     <w:p>
@@ -1364,7 +2156,15 @@
         <w:jc w:val="both"/>
       </w:pPr>
       <w:r>
-        <w:t>| EMP_ID | EMP_NAME | emp_salary |</w:t>
+        <w:t xml:space="preserve">| EMP_ID | EMP_NAME | </w:t>
+      </w:r>
+      <w:proofErr w:type="spellStart"/>
+      <w:r>
+        <w:t>emp_salary</w:t>
+      </w:r>
+      <w:proofErr w:type="spellEnd"/>
+      <w:r>
+        <w:t xml:space="preserve"> |</w:t>
       </w:r>
     </w:p>
     <w:p>
@@ -1382,25 +2182,49 @@
         <w:jc w:val="both"/>
       </w:pPr>
       <w:r>
-        <w:t>| 124    | ashiq    |     100000 |</w:t>
-      </w:r>
-    </w:p>
-    <w:p>
-      <w:pPr>
-        <w:ind w:left="-900" w:right="-1440"/>
-        <w:jc w:val="both"/>
-      </w:pPr>
-      <w:r>
-        <w:t>| 125    | vicky    |     100000 |</w:t>
-      </w:r>
-    </w:p>
-    <w:p>
-      <w:pPr>
-        <w:ind w:left="-900" w:right="-1440"/>
-        <w:jc w:val="both"/>
-      </w:pPr>
-      <w:r>
-        <w:t>| 126    | bhaiya   |     100000 |</w:t>
+        <w:t xml:space="preserve">| 124    | </w:t>
+      </w:r>
+      <w:proofErr w:type="spellStart"/>
+      <w:r>
+        <w:t>ashiq</w:t>
+      </w:r>
+      <w:proofErr w:type="spellEnd"/>
+      <w:r>
+        <w:t xml:space="preserve">    |     100000 |</w:t>
+      </w:r>
+    </w:p>
+    <w:p>
+      <w:pPr>
+        <w:ind w:left="-900" w:right="-1440"/>
+        <w:jc w:val="both"/>
+      </w:pPr>
+      <w:r>
+        <w:t xml:space="preserve">| 125    | </w:t>
+      </w:r>
+      <w:proofErr w:type="spellStart"/>
+      <w:r>
+        <w:t>vicky</w:t>
+      </w:r>
+      <w:proofErr w:type="spellEnd"/>
+      <w:r>
+        <w:t xml:space="preserve">    |     100000 |</w:t>
+      </w:r>
+    </w:p>
+    <w:p>
+      <w:pPr>
+        <w:ind w:left="-900" w:right="-1440"/>
+        <w:jc w:val="both"/>
+      </w:pPr>
+      <w:r>
+        <w:t xml:space="preserve">| 126    | </w:t>
+      </w:r>
+      <w:proofErr w:type="spellStart"/>
+      <w:r>
+        <w:t>bhaiya</w:t>
+      </w:r>
+      <w:proofErr w:type="spellEnd"/>
+      <w:r>
+        <w:t xml:space="preserve">   |     100000 |</w:t>
       </w:r>
     </w:p>
     <w:p>
@@ -1418,16 +2242,32 @@
         <w:jc w:val="both"/>
       </w:pPr>
       <w:r>
-        <w:t>| 128    | ridder   |     100000 |</w:t>
-      </w:r>
-    </w:p>
-    <w:p>
-      <w:pPr>
-        <w:ind w:left="-900" w:right="-1440"/>
-        <w:jc w:val="both"/>
-      </w:pPr>
-      <w:r>
-        <w:t>| 129    | bharat   |     100000 |</w:t>
+        <w:t xml:space="preserve">| 128    | </w:t>
+      </w:r>
+      <w:proofErr w:type="spellStart"/>
+      <w:r>
+        <w:t>ridder</w:t>
+      </w:r>
+      <w:proofErr w:type="spellEnd"/>
+      <w:r>
+        <w:t xml:space="preserve">   |     100000 |</w:t>
+      </w:r>
+    </w:p>
+    <w:p>
+      <w:pPr>
+        <w:ind w:left="-900" w:right="-1440"/>
+        <w:jc w:val="both"/>
+      </w:pPr>
+      <w:r>
+        <w:t xml:space="preserve">| 129    | </w:t>
+      </w:r>
+      <w:proofErr w:type="spellStart"/>
+      <w:r>
+        <w:t>bharat</w:t>
+      </w:r>
+      <w:proofErr w:type="spellEnd"/>
+      <w:r>
+        <w:t xml:space="preserve">   |     100000 |</w:t>
       </w:r>
     </w:p>
     <w:p>
@@ -1462,8 +2302,37 @@
         <w:ind w:left="-900" w:right="-1440"/>
         <w:jc w:val="both"/>
       </w:pPr>
-      <w:r>
-        <w:t>mysql&gt; select * from employee_tbl group by emp_name asc;</w:t>
+      <w:proofErr w:type="spellStart"/>
+      <w:r>
+        <w:t>mysql</w:t>
+      </w:r>
+      <w:proofErr w:type="spellEnd"/>
+      <w:r>
+        <w:t xml:space="preserve">&gt; select * from </w:t>
+      </w:r>
+      <w:proofErr w:type="spellStart"/>
+      <w:r>
+        <w:t>employee_tbl</w:t>
+      </w:r>
+      <w:proofErr w:type="spellEnd"/>
+      <w:r>
+        <w:t xml:space="preserve"> group by </w:t>
+      </w:r>
+      <w:proofErr w:type="spellStart"/>
+      <w:r>
+        <w:t>emp_name</w:t>
+      </w:r>
+      <w:proofErr w:type="spellEnd"/>
+      <w:r>
+        <w:t xml:space="preserve"> </w:t>
+      </w:r>
+      <w:proofErr w:type="spellStart"/>
+      <w:r>
+        <w:t>asc</w:t>
+      </w:r>
+      <w:proofErr w:type="spellEnd"/>
+      <w:r>
+        <w:t>;</w:t>
       </w:r>
     </w:p>
     <w:p>
@@ -1481,7 +2350,15 @@
         <w:jc w:val="both"/>
       </w:pPr>
       <w:r>
-        <w:t>| EMP_ID | EMP_NAME | emp_salary |</w:t>
+        <w:t xml:space="preserve">| EMP_ID | EMP_NAME | </w:t>
+      </w:r>
+      <w:proofErr w:type="spellStart"/>
+      <w:r>
+        <w:t>emp_salary</w:t>
+      </w:r>
+      <w:proofErr w:type="spellEnd"/>
+      <w:r>
+        <w:t xml:space="preserve"> |</w:t>
       </w:r>
     </w:p>
     <w:p>
@@ -1499,16 +2376,32 @@
         <w:jc w:val="both"/>
       </w:pPr>
       <w:r>
-        <w:t>| 124    | ashiq    |     100000 |</w:t>
-      </w:r>
-    </w:p>
-    <w:p>
-      <w:pPr>
-        <w:ind w:left="-900" w:right="-1440"/>
-        <w:jc w:val="both"/>
-      </w:pPr>
-      <w:r>
-        <w:t>| 126    | bhaiya   |     100000 |</w:t>
+        <w:t xml:space="preserve">| 124    | </w:t>
+      </w:r>
+      <w:proofErr w:type="spellStart"/>
+      <w:r>
+        <w:t>ashiq</w:t>
+      </w:r>
+      <w:proofErr w:type="spellEnd"/>
+      <w:r>
+        <w:t xml:space="preserve">    |     100000 |</w:t>
+      </w:r>
+    </w:p>
+    <w:p>
+      <w:pPr>
+        <w:ind w:left="-900" w:right="-1440"/>
+        <w:jc w:val="both"/>
+      </w:pPr>
+      <w:r>
+        <w:t xml:space="preserve">| 126    | </w:t>
+      </w:r>
+      <w:proofErr w:type="spellStart"/>
+      <w:r>
+        <w:t>bhaiya</w:t>
+      </w:r>
+      <w:proofErr w:type="spellEnd"/>
+      <w:r>
+        <w:t xml:space="preserve">   |     100000 |</w:t>
       </w:r>
     </w:p>
     <w:p>
@@ -1518,7 +2411,15 @@
       </w:pPr>
       <w:r>
         <w:lastRenderedPageBreak/>
-        <w:t>| 129    | bharat   |     100000 |</w:t>
+        <w:t xml:space="preserve">| 129    | </w:t>
+      </w:r>
+      <w:proofErr w:type="spellStart"/>
+      <w:r>
+        <w:t>bharat</w:t>
+      </w:r>
+      <w:proofErr w:type="spellEnd"/>
+      <w:r>
+        <w:t xml:space="preserve">   |     100000 |</w:t>
       </w:r>
     </w:p>
     <w:p>
@@ -1536,25 +2437,49 @@
         <w:jc w:val="both"/>
       </w:pPr>
       <w:r>
-        <w:t>| 130    | lenovo   |       NULL |</w:t>
-      </w:r>
-    </w:p>
-    <w:p>
-      <w:pPr>
-        <w:ind w:left="-900" w:right="-1440"/>
-        <w:jc w:val="both"/>
-      </w:pPr>
-      <w:r>
-        <w:t>| 128    | ridder   |     100000 |</w:t>
-      </w:r>
-    </w:p>
-    <w:p>
-      <w:pPr>
-        <w:ind w:left="-900" w:right="-1440"/>
-        <w:jc w:val="both"/>
-      </w:pPr>
-      <w:r>
-        <w:t>| 125    | vicky    |     100000 |</w:t>
+        <w:t xml:space="preserve">| 130    | </w:t>
+      </w:r>
+      <w:proofErr w:type="spellStart"/>
+      <w:r>
+        <w:t>lenovo</w:t>
+      </w:r>
+      <w:proofErr w:type="spellEnd"/>
+      <w:r>
+        <w:t xml:space="preserve">   |       NULL |</w:t>
+      </w:r>
+    </w:p>
+    <w:p>
+      <w:pPr>
+        <w:ind w:left="-900" w:right="-1440"/>
+        <w:jc w:val="both"/>
+      </w:pPr>
+      <w:r>
+        <w:t xml:space="preserve">| 128    | </w:t>
+      </w:r>
+      <w:proofErr w:type="spellStart"/>
+      <w:r>
+        <w:t>ridder</w:t>
+      </w:r>
+      <w:proofErr w:type="spellEnd"/>
+      <w:r>
+        <w:t xml:space="preserve">   |     100000 |</w:t>
+      </w:r>
+    </w:p>
+    <w:p>
+      <w:pPr>
+        <w:ind w:left="-900" w:right="-1440"/>
+        <w:jc w:val="both"/>
+      </w:pPr>
+      <w:r>
+        <w:t xml:space="preserve">| 125    | </w:t>
+      </w:r>
+      <w:proofErr w:type="spellStart"/>
+      <w:r>
+        <w:t>vicky</w:t>
+      </w:r>
+      <w:proofErr w:type="spellEnd"/>
+      <w:r>
+        <w:t xml:space="preserve">    |     100000 |</w:t>
       </w:r>
     </w:p>
     <w:p>
@@ -1580,8 +2505,37 @@
         <w:ind w:left="-900" w:right="-1440"/>
         <w:jc w:val="both"/>
       </w:pPr>
-      <w:r>
-        <w:t>mysql&gt; select * from employee_tbl group by emp_name desc;</w:t>
+      <w:proofErr w:type="spellStart"/>
+      <w:r>
+        <w:t>mysql</w:t>
+      </w:r>
+      <w:proofErr w:type="spellEnd"/>
+      <w:r>
+        <w:t xml:space="preserve">&gt; select * from </w:t>
+      </w:r>
+      <w:proofErr w:type="spellStart"/>
+      <w:r>
+        <w:t>employee_tbl</w:t>
+      </w:r>
+      <w:proofErr w:type="spellEnd"/>
+      <w:r>
+        <w:t xml:space="preserve"> group by </w:t>
+      </w:r>
+      <w:proofErr w:type="spellStart"/>
+      <w:r>
+        <w:t>emp_name</w:t>
+      </w:r>
+      <w:proofErr w:type="spellEnd"/>
+      <w:r>
+        <w:t xml:space="preserve"> </w:t>
+      </w:r>
+      <w:proofErr w:type="spellStart"/>
+      <w:r>
+        <w:t>desc</w:t>
+      </w:r>
+      <w:proofErr w:type="spellEnd"/>
+      <w:r>
+        <w:t>;</w:t>
       </w:r>
     </w:p>
     <w:p>
@@ -1599,7 +2553,15 @@
         <w:jc w:val="both"/>
       </w:pPr>
       <w:r>
-        <w:t>| EMP_ID | EMP_NAME | emp_salary |</w:t>
+        <w:t xml:space="preserve">| EMP_ID | EMP_NAME | </w:t>
+      </w:r>
+      <w:proofErr w:type="spellStart"/>
+      <w:r>
+        <w:t>emp_salary</w:t>
+      </w:r>
+      <w:proofErr w:type="spellEnd"/>
+      <w:r>
+        <w:t xml:space="preserve"> |</w:t>
       </w:r>
     </w:p>
     <w:p>
@@ -1617,25 +2579,49 @@
         <w:jc w:val="both"/>
       </w:pPr>
       <w:r>
-        <w:t>| 125    | vicky    |     100000 |</w:t>
-      </w:r>
-    </w:p>
-    <w:p>
-      <w:pPr>
-        <w:ind w:left="-900" w:right="-1440"/>
-        <w:jc w:val="both"/>
-      </w:pPr>
-      <w:r>
-        <w:t>| 128    | ridder   |     100000 |</w:t>
-      </w:r>
-    </w:p>
-    <w:p>
-      <w:pPr>
-        <w:ind w:left="-900" w:right="-1440"/>
-        <w:jc w:val="both"/>
-      </w:pPr>
-      <w:r>
-        <w:t>| 130    | lenovo   |       NULL |</w:t>
+        <w:t xml:space="preserve">| 125    | </w:t>
+      </w:r>
+      <w:proofErr w:type="spellStart"/>
+      <w:r>
+        <w:t>vicky</w:t>
+      </w:r>
+      <w:proofErr w:type="spellEnd"/>
+      <w:r>
+        <w:t xml:space="preserve">    |     100000 |</w:t>
+      </w:r>
+    </w:p>
+    <w:p>
+      <w:pPr>
+        <w:ind w:left="-900" w:right="-1440"/>
+        <w:jc w:val="both"/>
+      </w:pPr>
+      <w:r>
+        <w:t xml:space="preserve">| 128    | </w:t>
+      </w:r>
+      <w:proofErr w:type="spellStart"/>
+      <w:r>
+        <w:t>ridder</w:t>
+      </w:r>
+      <w:proofErr w:type="spellEnd"/>
+      <w:r>
+        <w:t xml:space="preserve">   |     100000 |</w:t>
+      </w:r>
+    </w:p>
+    <w:p>
+      <w:pPr>
+        <w:ind w:left="-900" w:right="-1440"/>
+        <w:jc w:val="both"/>
+      </w:pPr>
+      <w:r>
+        <w:t xml:space="preserve">| 130    | </w:t>
+      </w:r>
+      <w:proofErr w:type="spellStart"/>
+      <w:r>
+        <w:t>lenovo</w:t>
+      </w:r>
+      <w:proofErr w:type="spellEnd"/>
+      <w:r>
+        <w:t xml:space="preserve">   |       NULL |</w:t>
       </w:r>
     </w:p>
     <w:p>
@@ -1653,25 +2639,49 @@
         <w:jc w:val="both"/>
       </w:pPr>
       <w:r>
-        <w:t>| 129    | bharat   |     100000 |</w:t>
-      </w:r>
-    </w:p>
-    <w:p>
-      <w:pPr>
-        <w:ind w:left="-900" w:right="-1440"/>
-        <w:jc w:val="both"/>
-      </w:pPr>
-      <w:r>
-        <w:t>| 126    | bhaiya   |     100000 |</w:t>
-      </w:r>
-    </w:p>
-    <w:p>
-      <w:pPr>
-        <w:ind w:left="-900" w:right="-1440"/>
-        <w:jc w:val="both"/>
-      </w:pPr>
-      <w:r>
-        <w:t>| 124    | ashiq    |     100000 |</w:t>
+        <w:t xml:space="preserve">| 129    | </w:t>
+      </w:r>
+      <w:proofErr w:type="spellStart"/>
+      <w:r>
+        <w:t>bharat</w:t>
+      </w:r>
+      <w:proofErr w:type="spellEnd"/>
+      <w:r>
+        <w:t xml:space="preserve">   |     100000 |</w:t>
+      </w:r>
+    </w:p>
+    <w:p>
+      <w:pPr>
+        <w:ind w:left="-900" w:right="-1440"/>
+        <w:jc w:val="both"/>
+      </w:pPr>
+      <w:r>
+        <w:t xml:space="preserve">| 126    | </w:t>
+      </w:r>
+      <w:proofErr w:type="spellStart"/>
+      <w:r>
+        <w:t>bhaiya</w:t>
+      </w:r>
+      <w:proofErr w:type="spellEnd"/>
+      <w:r>
+        <w:t xml:space="preserve">   |     100000 |</w:t>
+      </w:r>
+    </w:p>
+    <w:p>
+      <w:pPr>
+        <w:ind w:left="-900" w:right="-1440"/>
+        <w:jc w:val="both"/>
+      </w:pPr>
+      <w:r>
+        <w:t xml:space="preserve">| 124    | </w:t>
+      </w:r>
+      <w:proofErr w:type="spellStart"/>
+      <w:r>
+        <w:t>ashiq</w:t>
+      </w:r>
+      <w:proofErr w:type="spellEnd"/>
+      <w:r>
+        <w:t xml:space="preserve">    |     100000 |</w:t>
       </w:r>
     </w:p>
     <w:p>
@@ -1697,8 +2707,29 @@
         <w:ind w:left="-900" w:right="-1440"/>
         <w:jc w:val="both"/>
       </w:pPr>
-      <w:r>
-        <w:t>mysql&gt; select distinct emp_salary from employee_tbl;</w:t>
+      <w:proofErr w:type="spellStart"/>
+      <w:r>
+        <w:t>mysql</w:t>
+      </w:r>
+      <w:proofErr w:type="spellEnd"/>
+      <w:r>
+        <w:t xml:space="preserve">&gt; select distinct </w:t>
+      </w:r>
+      <w:proofErr w:type="spellStart"/>
+      <w:r>
+        <w:t>emp_salary</w:t>
+      </w:r>
+      <w:proofErr w:type="spellEnd"/>
+      <w:r>
+        <w:t xml:space="preserve"> from </w:t>
+      </w:r>
+      <w:proofErr w:type="spellStart"/>
+      <w:r>
+        <w:t>employee_tbl</w:t>
+      </w:r>
+      <w:proofErr w:type="spellEnd"/>
+      <w:r>
+        <w:t>;</w:t>
       </w:r>
     </w:p>
     <w:p>
@@ -1716,7 +2747,15 @@
         <w:jc w:val="both"/>
       </w:pPr>
       <w:r>
-        <w:t>| emp_salary |</w:t>
+        <w:t xml:space="preserve">| </w:t>
+      </w:r>
+      <w:proofErr w:type="spellStart"/>
+      <w:r>
+        <w:t>emp_salary</w:t>
+      </w:r>
+      <w:proofErr w:type="spellEnd"/>
+      <w:r>
+        <w:t xml:space="preserve"> |</w:t>
       </w:r>
     </w:p>
     <w:p>
@@ -1776,8 +2815,29 @@
         <w:ind w:left="-900" w:right="-1440"/>
         <w:jc w:val="both"/>
       </w:pPr>
-      <w:r>
-        <w:t>mysql&gt; select distinct emp_id,emp_name,emp_salary from employee_tbl;</w:t>
+      <w:proofErr w:type="spellStart"/>
+      <w:r>
+        <w:t>mysql</w:t>
+      </w:r>
+      <w:proofErr w:type="spellEnd"/>
+      <w:r>
+        <w:t xml:space="preserve">&gt; select distinct </w:t>
+      </w:r>
+      <w:proofErr w:type="spellStart"/>
+      <w:r>
+        <w:t>emp_id,emp_name,emp_salary</w:t>
+      </w:r>
+      <w:proofErr w:type="spellEnd"/>
+      <w:r>
+        <w:t xml:space="preserve"> from </w:t>
+      </w:r>
+      <w:proofErr w:type="spellStart"/>
+      <w:r>
+        <w:t>employee_tbl</w:t>
+      </w:r>
+      <w:proofErr w:type="spellEnd"/>
+      <w:r>
+        <w:t>;</w:t>
       </w:r>
     </w:p>
     <w:p>
@@ -1795,7 +2855,31 @@
         <w:jc w:val="both"/>
       </w:pPr>
       <w:r>
-        <w:t>| emp_id | emp_name | emp_salary |</w:t>
+        <w:t xml:space="preserve">| </w:t>
+      </w:r>
+      <w:proofErr w:type="spellStart"/>
+      <w:r>
+        <w:t>emp_id</w:t>
+      </w:r>
+      <w:proofErr w:type="spellEnd"/>
+      <w:r>
+        <w:t xml:space="preserve"> | </w:t>
+      </w:r>
+      <w:proofErr w:type="spellStart"/>
+      <w:r>
+        <w:t>emp_name</w:t>
+      </w:r>
+      <w:proofErr w:type="spellEnd"/>
+      <w:r>
+        <w:t xml:space="preserve"> | </w:t>
+      </w:r>
+      <w:proofErr w:type="spellStart"/>
+      <w:r>
+        <w:t>emp_salary</w:t>
+      </w:r>
+      <w:proofErr w:type="spellEnd"/>
+      <w:r>
+        <w:t xml:space="preserve"> |</w:t>
       </w:r>
     </w:p>
     <w:p>
@@ -1813,25 +2897,49 @@
         <w:jc w:val="both"/>
       </w:pPr>
       <w:r>
-        <w:t>| 124    | ashiq    |     100000 |</w:t>
-      </w:r>
-    </w:p>
-    <w:p>
-      <w:pPr>
-        <w:ind w:left="-900" w:right="-1440"/>
-        <w:jc w:val="both"/>
-      </w:pPr>
-      <w:r>
-        <w:t>| 125    | vicky    |     100000 |</w:t>
-      </w:r>
-    </w:p>
-    <w:p>
-      <w:pPr>
-        <w:ind w:left="-900" w:right="-1440"/>
-        <w:jc w:val="both"/>
-      </w:pPr>
-      <w:r>
-        <w:t>| 126    | bhaiya   |     100000 |</w:t>
+        <w:t xml:space="preserve">| 124    | </w:t>
+      </w:r>
+      <w:proofErr w:type="spellStart"/>
+      <w:r>
+        <w:t>ashiq</w:t>
+      </w:r>
+      <w:proofErr w:type="spellEnd"/>
+      <w:r>
+        <w:t xml:space="preserve">    |     100000 |</w:t>
+      </w:r>
+    </w:p>
+    <w:p>
+      <w:pPr>
+        <w:ind w:left="-900" w:right="-1440"/>
+        <w:jc w:val="both"/>
+      </w:pPr>
+      <w:r>
+        <w:t xml:space="preserve">| 125    | </w:t>
+      </w:r>
+      <w:proofErr w:type="spellStart"/>
+      <w:r>
+        <w:t>vicky</w:t>
+      </w:r>
+      <w:proofErr w:type="spellEnd"/>
+      <w:r>
+        <w:t xml:space="preserve">    |     100000 |</w:t>
+      </w:r>
+    </w:p>
+    <w:p>
+      <w:pPr>
+        <w:ind w:left="-900" w:right="-1440"/>
+        <w:jc w:val="both"/>
+      </w:pPr>
+      <w:r>
+        <w:t xml:space="preserve">| 126    | </w:t>
+      </w:r>
+      <w:proofErr w:type="spellStart"/>
+      <w:r>
+        <w:t>bhaiya</w:t>
+      </w:r>
+      <w:proofErr w:type="spellEnd"/>
+      <w:r>
+        <w:t xml:space="preserve">   |     100000 |</w:t>
       </w:r>
     </w:p>
     <w:p>
@@ -1849,25 +2957,49 @@
         <w:jc w:val="both"/>
       </w:pPr>
       <w:r>
-        <w:t>| 128    | ridder   |     100000 |</w:t>
-      </w:r>
-    </w:p>
-    <w:p>
-      <w:pPr>
-        <w:ind w:left="-900" w:right="-1440"/>
-        <w:jc w:val="both"/>
-      </w:pPr>
-      <w:r>
-        <w:t>| 129    | bharat   |     100000 |</w:t>
-      </w:r>
-    </w:p>
-    <w:p>
-      <w:pPr>
-        <w:ind w:left="-900" w:right="-1440"/>
-        <w:jc w:val="both"/>
-      </w:pPr>
-      <w:r>
-        <w:t>| 130    | lenovo   |       NULL |</w:t>
+        <w:t xml:space="preserve">| 128    | </w:t>
+      </w:r>
+      <w:proofErr w:type="spellStart"/>
+      <w:r>
+        <w:t>ridder</w:t>
+      </w:r>
+      <w:proofErr w:type="spellEnd"/>
+      <w:r>
+        <w:t xml:space="preserve">   |     100000 |</w:t>
+      </w:r>
+    </w:p>
+    <w:p>
+      <w:pPr>
+        <w:ind w:left="-900" w:right="-1440"/>
+        <w:jc w:val="both"/>
+      </w:pPr>
+      <w:r>
+        <w:t xml:space="preserve">| 129    | </w:t>
+      </w:r>
+      <w:proofErr w:type="spellStart"/>
+      <w:r>
+        <w:t>bharat</w:t>
+      </w:r>
+      <w:proofErr w:type="spellEnd"/>
+      <w:r>
+        <w:t xml:space="preserve">   |     100000 |</w:t>
+      </w:r>
+    </w:p>
+    <w:p>
+      <w:pPr>
+        <w:ind w:left="-900" w:right="-1440"/>
+        <w:jc w:val="both"/>
+      </w:pPr>
+      <w:r>
+        <w:t xml:space="preserve">| 130    | </w:t>
+      </w:r>
+      <w:proofErr w:type="spellStart"/>
+      <w:r>
+        <w:t>lenovo</w:t>
+      </w:r>
+      <w:proofErr w:type="spellEnd"/>
+      <w:r>
+        <w:t xml:space="preserve">   |       NULL |</w:t>
       </w:r>
     </w:p>
     <w:p>
@@ -1893,8 +3025,37 @@
         <w:ind w:left="-900" w:right="-1440"/>
         <w:jc w:val="both"/>
       </w:pPr>
-      <w:r>
-        <w:t>mysql&gt; select * from employee_tbl where emp_salary=100000 order by emp_name;</w:t>
+      <w:proofErr w:type="spellStart"/>
+      <w:r>
+        <w:t>mysql</w:t>
+      </w:r>
+      <w:proofErr w:type="spellEnd"/>
+      <w:r>
+        <w:t xml:space="preserve">&gt; select * from </w:t>
+      </w:r>
+      <w:proofErr w:type="spellStart"/>
+      <w:r>
+        <w:t>employee_tbl</w:t>
+      </w:r>
+      <w:proofErr w:type="spellEnd"/>
+      <w:r>
+        <w:t xml:space="preserve"> where </w:t>
+      </w:r>
+      <w:proofErr w:type="spellStart"/>
+      <w:r>
+        <w:t>emp_salary</w:t>
+      </w:r>
+      <w:proofErr w:type="spellEnd"/>
+      <w:r>
+        <w:t xml:space="preserve">=100000 order by </w:t>
+      </w:r>
+      <w:proofErr w:type="spellStart"/>
+      <w:r>
+        <w:t>emp_name</w:t>
+      </w:r>
+      <w:proofErr w:type="spellEnd"/>
+      <w:r>
+        <w:t>;</w:t>
       </w:r>
     </w:p>
     <w:p>
@@ -1912,7 +3073,15 @@
         <w:jc w:val="both"/>
       </w:pPr>
       <w:r>
-        <w:t>| EMP_ID | EMP_NAME | emp_salary |</w:t>
+        <w:t xml:space="preserve">| EMP_ID | EMP_NAME | </w:t>
+      </w:r>
+      <w:proofErr w:type="spellStart"/>
+      <w:r>
+        <w:t>emp_salary</w:t>
+      </w:r>
+      <w:proofErr w:type="spellEnd"/>
+      <w:r>
+        <w:t xml:space="preserve"> |</w:t>
       </w:r>
     </w:p>
     <w:p>
@@ -1930,25 +3099,49 @@
         <w:jc w:val="both"/>
       </w:pPr>
       <w:r>
-        <w:t>| 124    | ashiq    |     100000 |</w:t>
-      </w:r>
-    </w:p>
-    <w:p>
-      <w:pPr>
-        <w:ind w:left="-900" w:right="-1440"/>
-        <w:jc w:val="both"/>
-      </w:pPr>
-      <w:r>
-        <w:t>| 126    | bhaiya   |     100000 |</w:t>
-      </w:r>
-    </w:p>
-    <w:p>
-      <w:pPr>
-        <w:ind w:left="-900" w:right="-1440"/>
-        <w:jc w:val="both"/>
-      </w:pPr>
-      <w:r>
-        <w:t>| 129    | bharat   |     100000 |</w:t>
+        <w:t xml:space="preserve">| 124    | </w:t>
+      </w:r>
+      <w:proofErr w:type="spellStart"/>
+      <w:r>
+        <w:t>ashiq</w:t>
+      </w:r>
+      <w:proofErr w:type="spellEnd"/>
+      <w:r>
+        <w:t xml:space="preserve">    |     100000 |</w:t>
+      </w:r>
+    </w:p>
+    <w:p>
+      <w:pPr>
+        <w:ind w:left="-900" w:right="-1440"/>
+        <w:jc w:val="both"/>
+      </w:pPr>
+      <w:r>
+        <w:t xml:space="preserve">| 126    | </w:t>
+      </w:r>
+      <w:proofErr w:type="spellStart"/>
+      <w:r>
+        <w:t>bhaiya</w:t>
+      </w:r>
+      <w:proofErr w:type="spellEnd"/>
+      <w:r>
+        <w:t xml:space="preserve">   |     100000 |</w:t>
+      </w:r>
+    </w:p>
+    <w:p>
+      <w:pPr>
+        <w:ind w:left="-900" w:right="-1440"/>
+        <w:jc w:val="both"/>
+      </w:pPr>
+      <w:r>
+        <w:t xml:space="preserve">| 129    | </w:t>
+      </w:r>
+      <w:proofErr w:type="spellStart"/>
+      <w:r>
+        <w:t>bharat</w:t>
+      </w:r>
+      <w:proofErr w:type="spellEnd"/>
+      <w:r>
+        <w:t xml:space="preserve">   |     100000 |</w:t>
       </w:r>
     </w:p>
     <w:p>
@@ -1967,16 +3160,32 @@
       </w:pPr>
       <w:r>
         <w:lastRenderedPageBreak/>
-        <w:t>| 128    | ridder   |     100000 |</w:t>
-      </w:r>
-    </w:p>
-    <w:p>
-      <w:pPr>
-        <w:ind w:left="-900" w:right="-1440"/>
-        <w:jc w:val="both"/>
-      </w:pPr>
-      <w:r>
-        <w:t>| 125    | vicky    |     100000 |</w:t>
+        <w:t xml:space="preserve">| 128    | </w:t>
+      </w:r>
+      <w:proofErr w:type="spellStart"/>
+      <w:r>
+        <w:t>ridder</w:t>
+      </w:r>
+      <w:proofErr w:type="spellEnd"/>
+      <w:r>
+        <w:t xml:space="preserve">   |     100000 |</w:t>
+      </w:r>
+    </w:p>
+    <w:p>
+      <w:pPr>
+        <w:ind w:left="-900" w:right="-1440"/>
+        <w:jc w:val="both"/>
+      </w:pPr>
+      <w:r>
+        <w:t xml:space="preserve">| 125    | </w:t>
+      </w:r>
+      <w:proofErr w:type="spellStart"/>
+      <w:r>
+        <w:t>vicky</w:t>
+      </w:r>
+      <w:proofErr w:type="spellEnd"/>
+      <w:r>
+        <w:t xml:space="preserve">    |     100000 |</w:t>
       </w:r>
     </w:p>
     <w:p>
@@ -2002,8 +3211,37 @@
         <w:ind w:left="-900" w:right="-1440"/>
         <w:jc w:val="both"/>
       </w:pPr>
-      <w:r>
-        <w:t>mysql&gt; update employee_tbl set emp_salary=1000 where emp_id='124';</w:t>
+      <w:proofErr w:type="spellStart"/>
+      <w:r>
+        <w:t>mysql</w:t>
+      </w:r>
+      <w:proofErr w:type="spellEnd"/>
+      <w:r>
+        <w:t xml:space="preserve">&gt; update </w:t>
+      </w:r>
+      <w:proofErr w:type="spellStart"/>
+      <w:r>
+        <w:t>employee_tbl</w:t>
+      </w:r>
+      <w:proofErr w:type="spellEnd"/>
+      <w:r>
+        <w:t xml:space="preserve"> set </w:t>
+      </w:r>
+      <w:proofErr w:type="spellStart"/>
+      <w:r>
+        <w:t>emp_salary</w:t>
+      </w:r>
+      <w:proofErr w:type="spellEnd"/>
+      <w:r>
+        <w:t xml:space="preserve">=1000 where </w:t>
+      </w:r>
+      <w:proofErr w:type="spellStart"/>
+      <w:r>
+        <w:t>emp_id</w:t>
+      </w:r>
+      <w:proofErr w:type="spellEnd"/>
+      <w:r>
+        <w:t>='124';</w:t>
       </w:r>
     </w:p>
     <w:p>
@@ -2035,8 +3273,37 @@
         <w:ind w:left="-900" w:right="-1440"/>
         <w:jc w:val="both"/>
       </w:pPr>
-      <w:r>
-        <w:t>mysql&gt; update employee_tbl set emp_salary=145000 where emp_id='125';</w:t>
+      <w:proofErr w:type="spellStart"/>
+      <w:r>
+        <w:t>mysql</w:t>
+      </w:r>
+      <w:proofErr w:type="spellEnd"/>
+      <w:r>
+        <w:t xml:space="preserve">&gt; update </w:t>
+      </w:r>
+      <w:proofErr w:type="spellStart"/>
+      <w:r>
+        <w:t>employee_tbl</w:t>
+      </w:r>
+      <w:proofErr w:type="spellEnd"/>
+      <w:r>
+        <w:t xml:space="preserve"> set </w:t>
+      </w:r>
+      <w:proofErr w:type="spellStart"/>
+      <w:r>
+        <w:t>emp_salary</w:t>
+      </w:r>
+      <w:proofErr w:type="spellEnd"/>
+      <w:r>
+        <w:t xml:space="preserve">=145000 where </w:t>
+      </w:r>
+      <w:proofErr w:type="spellStart"/>
+      <w:r>
+        <w:t>emp_id</w:t>
+      </w:r>
+      <w:proofErr w:type="spellEnd"/>
+      <w:r>
+        <w:t>='125';</w:t>
       </w:r>
     </w:p>
     <w:p>
@@ -2068,8 +3335,37 @@
         <w:ind w:left="-900" w:right="-1440"/>
         <w:jc w:val="both"/>
       </w:pPr>
-      <w:r>
-        <w:t>mysql&gt; update employee_tbl set emp_salary=435000 where emp_id='126';</w:t>
+      <w:proofErr w:type="spellStart"/>
+      <w:r>
+        <w:t>mysql</w:t>
+      </w:r>
+      <w:proofErr w:type="spellEnd"/>
+      <w:r>
+        <w:t xml:space="preserve">&gt; update </w:t>
+      </w:r>
+      <w:proofErr w:type="spellStart"/>
+      <w:r>
+        <w:t>employee_tbl</w:t>
+      </w:r>
+      <w:proofErr w:type="spellEnd"/>
+      <w:r>
+        <w:t xml:space="preserve"> set </w:t>
+      </w:r>
+      <w:proofErr w:type="spellStart"/>
+      <w:r>
+        <w:t>emp_salary</w:t>
+      </w:r>
+      <w:proofErr w:type="spellEnd"/>
+      <w:r>
+        <w:t xml:space="preserve">=435000 where </w:t>
+      </w:r>
+      <w:proofErr w:type="spellStart"/>
+      <w:r>
+        <w:t>emp_id</w:t>
+      </w:r>
+      <w:proofErr w:type="spellEnd"/>
+      <w:r>
+        <w:t>='126';</w:t>
       </w:r>
     </w:p>
     <w:p>
@@ -2101,8 +3397,37 @@
         <w:ind w:left="-900" w:right="-1440"/>
         <w:jc w:val="both"/>
       </w:pPr>
-      <w:r>
-        <w:t>mysql&gt; update employee_tbl set emp_salary=435000 where emp_id='127';</w:t>
+      <w:proofErr w:type="spellStart"/>
+      <w:r>
+        <w:t>mysql</w:t>
+      </w:r>
+      <w:proofErr w:type="spellEnd"/>
+      <w:r>
+        <w:t xml:space="preserve">&gt; update </w:t>
+      </w:r>
+      <w:proofErr w:type="spellStart"/>
+      <w:r>
+        <w:t>employee_tbl</w:t>
+      </w:r>
+      <w:proofErr w:type="spellEnd"/>
+      <w:r>
+        <w:t xml:space="preserve"> set </w:t>
+      </w:r>
+      <w:proofErr w:type="spellStart"/>
+      <w:r>
+        <w:t>emp_salary</w:t>
+      </w:r>
+      <w:proofErr w:type="spellEnd"/>
+      <w:r>
+        <w:t xml:space="preserve">=435000 where </w:t>
+      </w:r>
+      <w:proofErr w:type="spellStart"/>
+      <w:r>
+        <w:t>emp_id</w:t>
+      </w:r>
+      <w:proofErr w:type="spellEnd"/>
+      <w:r>
+        <w:t>='127';</w:t>
       </w:r>
     </w:p>
     <w:p>
@@ -2134,8 +3459,37 @@
         <w:ind w:left="-900" w:right="-1440"/>
         <w:jc w:val="both"/>
       </w:pPr>
-      <w:r>
-        <w:t>mysql&gt; update employee_tbl set emp_salary=2435000 where emp_id='128';</w:t>
+      <w:proofErr w:type="spellStart"/>
+      <w:r>
+        <w:t>mysql</w:t>
+      </w:r>
+      <w:proofErr w:type="spellEnd"/>
+      <w:r>
+        <w:t xml:space="preserve">&gt; update </w:t>
+      </w:r>
+      <w:proofErr w:type="spellStart"/>
+      <w:r>
+        <w:t>employee_tbl</w:t>
+      </w:r>
+      <w:proofErr w:type="spellEnd"/>
+      <w:r>
+        <w:t xml:space="preserve"> set </w:t>
+      </w:r>
+      <w:proofErr w:type="spellStart"/>
+      <w:r>
+        <w:t>emp_salary</w:t>
+      </w:r>
+      <w:proofErr w:type="spellEnd"/>
+      <w:r>
+        <w:t xml:space="preserve">=2435000 where </w:t>
+      </w:r>
+      <w:proofErr w:type="spellStart"/>
+      <w:r>
+        <w:t>emp_id</w:t>
+      </w:r>
+      <w:proofErr w:type="spellEnd"/>
+      <w:r>
+        <w:t>='128';</w:t>
       </w:r>
     </w:p>
     <w:p>
@@ -2167,8 +3521,37 @@
         <w:ind w:left="-900" w:right="-1440"/>
         <w:jc w:val="both"/>
       </w:pPr>
-      <w:r>
-        <w:t>mysql&gt; update employee_tbl set emp_salary=658000 where emp_id='128';</w:t>
+      <w:proofErr w:type="spellStart"/>
+      <w:r>
+        <w:t>mysql</w:t>
+      </w:r>
+      <w:proofErr w:type="spellEnd"/>
+      <w:r>
+        <w:t xml:space="preserve">&gt; update </w:t>
+      </w:r>
+      <w:proofErr w:type="spellStart"/>
+      <w:r>
+        <w:t>employee_tbl</w:t>
+      </w:r>
+      <w:proofErr w:type="spellEnd"/>
+      <w:r>
+        <w:t xml:space="preserve"> set </w:t>
+      </w:r>
+      <w:proofErr w:type="spellStart"/>
+      <w:r>
+        <w:t>emp_salary</w:t>
+      </w:r>
+      <w:proofErr w:type="spellEnd"/>
+      <w:r>
+        <w:t xml:space="preserve">=658000 where </w:t>
+      </w:r>
+      <w:proofErr w:type="spellStart"/>
+      <w:r>
+        <w:t>emp_id</w:t>
+      </w:r>
+      <w:proofErr w:type="spellEnd"/>
+      <w:r>
+        <w:t>='128';</w:t>
       </w:r>
     </w:p>
     <w:p>
@@ -2201,8 +3584,37 @@
         <w:ind w:left="-900" w:right="-1440"/>
         <w:jc w:val="both"/>
       </w:pPr>
-      <w:r>
-        <w:t>mysql&gt; update employee_tbl set emp_salary=6580450 where emp_id='129';</w:t>
+      <w:proofErr w:type="spellStart"/>
+      <w:r>
+        <w:t>mysql</w:t>
+      </w:r>
+      <w:proofErr w:type="spellEnd"/>
+      <w:r>
+        <w:t xml:space="preserve">&gt; update </w:t>
+      </w:r>
+      <w:proofErr w:type="spellStart"/>
+      <w:r>
+        <w:t>employee_tbl</w:t>
+      </w:r>
+      <w:proofErr w:type="spellEnd"/>
+      <w:r>
+        <w:t xml:space="preserve"> set </w:t>
+      </w:r>
+      <w:proofErr w:type="spellStart"/>
+      <w:r>
+        <w:t>emp_salary</w:t>
+      </w:r>
+      <w:proofErr w:type="spellEnd"/>
+      <w:r>
+        <w:t xml:space="preserve">=6580450 where </w:t>
+      </w:r>
+      <w:proofErr w:type="spellStart"/>
+      <w:r>
+        <w:t>emp_id</w:t>
+      </w:r>
+      <w:proofErr w:type="spellEnd"/>
+      <w:r>
+        <w:t>='129';</w:t>
       </w:r>
     </w:p>
     <w:p>
@@ -2234,8 +3646,37 @@
         <w:ind w:left="-900" w:right="-1440"/>
         <w:jc w:val="both"/>
       </w:pPr>
-      <w:r>
-        <w:t>mysql&gt; update employee_tbl set emp_salary=6580450 where emp_id='130';</w:t>
+      <w:proofErr w:type="spellStart"/>
+      <w:r>
+        <w:t>mysql</w:t>
+      </w:r>
+      <w:proofErr w:type="spellEnd"/>
+      <w:r>
+        <w:t xml:space="preserve">&gt; update </w:t>
+      </w:r>
+      <w:proofErr w:type="spellStart"/>
+      <w:r>
+        <w:t>employee_tbl</w:t>
+      </w:r>
+      <w:proofErr w:type="spellEnd"/>
+      <w:r>
+        <w:t xml:space="preserve"> set </w:t>
+      </w:r>
+      <w:proofErr w:type="spellStart"/>
+      <w:r>
+        <w:t>emp_salary</w:t>
+      </w:r>
+      <w:proofErr w:type="spellEnd"/>
+      <w:r>
+        <w:t xml:space="preserve">=6580450 where </w:t>
+      </w:r>
+      <w:proofErr w:type="spellStart"/>
+      <w:r>
+        <w:t>emp_id</w:t>
+      </w:r>
+      <w:proofErr w:type="spellEnd"/>
+      <w:r>
+        <w:t>='130';</w:t>
       </w:r>
     </w:p>
     <w:p>
@@ -2267,8 +3708,21 @@
         <w:ind w:left="-900" w:right="-1440"/>
         <w:jc w:val="both"/>
       </w:pPr>
-      <w:r>
-        <w:t>mysql&gt; select * from employee_tbl;</w:t>
+      <w:proofErr w:type="spellStart"/>
+      <w:r>
+        <w:t>mysql</w:t>
+      </w:r>
+      <w:proofErr w:type="spellEnd"/>
+      <w:r>
+        <w:t xml:space="preserve">&gt; select * from </w:t>
+      </w:r>
+      <w:proofErr w:type="spellStart"/>
+      <w:r>
+        <w:t>employee_tbl</w:t>
+      </w:r>
+      <w:proofErr w:type="spellEnd"/>
+      <w:r>
+        <w:t>;</w:t>
       </w:r>
     </w:p>
     <w:p>
@@ -2286,7 +3740,15 @@
         <w:jc w:val="both"/>
       </w:pPr>
       <w:r>
-        <w:t>| EMP_ID | EMP_NAME | emp_salary |</w:t>
+        <w:t xml:space="preserve">| EMP_ID | EMP_NAME | </w:t>
+      </w:r>
+      <w:proofErr w:type="spellStart"/>
+      <w:r>
+        <w:t>emp_salary</w:t>
+      </w:r>
+      <w:proofErr w:type="spellEnd"/>
+      <w:r>
+        <w:t xml:space="preserve"> |</w:t>
       </w:r>
     </w:p>
     <w:p>
@@ -2304,25 +3766,49 @@
         <w:jc w:val="both"/>
       </w:pPr>
       <w:r>
-        <w:t>| 124    | ashiq    |       1000 |</w:t>
-      </w:r>
-    </w:p>
-    <w:p>
-      <w:pPr>
-        <w:ind w:left="-900" w:right="-1440"/>
-        <w:jc w:val="both"/>
-      </w:pPr>
-      <w:r>
-        <w:t>| 125    | vicky    |     145000 |</w:t>
-      </w:r>
-    </w:p>
-    <w:p>
-      <w:pPr>
-        <w:ind w:left="-900" w:right="-1440"/>
-        <w:jc w:val="both"/>
-      </w:pPr>
-      <w:r>
-        <w:t>| 126    | bhaiya   |     435000 |</w:t>
+        <w:t xml:space="preserve">| 124    | </w:t>
+      </w:r>
+      <w:proofErr w:type="spellStart"/>
+      <w:r>
+        <w:t>ashiq</w:t>
+      </w:r>
+      <w:proofErr w:type="spellEnd"/>
+      <w:r>
+        <w:t xml:space="preserve">    |       1000 |</w:t>
+      </w:r>
+    </w:p>
+    <w:p>
+      <w:pPr>
+        <w:ind w:left="-900" w:right="-1440"/>
+        <w:jc w:val="both"/>
+      </w:pPr>
+      <w:r>
+        <w:t xml:space="preserve">| 125    | </w:t>
+      </w:r>
+      <w:proofErr w:type="spellStart"/>
+      <w:r>
+        <w:t>vicky</w:t>
+      </w:r>
+      <w:proofErr w:type="spellEnd"/>
+      <w:r>
+        <w:t xml:space="preserve">    |     145000 |</w:t>
+      </w:r>
+    </w:p>
+    <w:p>
+      <w:pPr>
+        <w:ind w:left="-900" w:right="-1440"/>
+        <w:jc w:val="both"/>
+      </w:pPr>
+      <w:r>
+        <w:t xml:space="preserve">| 126    | </w:t>
+      </w:r>
+      <w:proofErr w:type="spellStart"/>
+      <w:r>
+        <w:t>bhaiya</w:t>
+      </w:r>
+      <w:proofErr w:type="spellEnd"/>
+      <w:r>
+        <w:t xml:space="preserve">   |     435000 |</w:t>
       </w:r>
     </w:p>
     <w:p>
@@ -2340,25 +3826,49 @@
         <w:jc w:val="both"/>
       </w:pPr>
       <w:r>
-        <w:t>| 128    | ridder   |     658000 |</w:t>
-      </w:r>
-    </w:p>
-    <w:p>
-      <w:pPr>
-        <w:ind w:left="-900" w:right="-1440"/>
-        <w:jc w:val="both"/>
-      </w:pPr>
-      <w:r>
-        <w:t>| 129    | bharat   |    6580450 |</w:t>
-      </w:r>
-    </w:p>
-    <w:p>
-      <w:pPr>
-        <w:ind w:left="-900" w:right="-1440"/>
-        <w:jc w:val="both"/>
-      </w:pPr>
-      <w:r>
-        <w:t>| 130    | lenovo   |    6580450 |</w:t>
+        <w:t xml:space="preserve">| 128    | </w:t>
+      </w:r>
+      <w:proofErr w:type="spellStart"/>
+      <w:r>
+        <w:t>ridder</w:t>
+      </w:r>
+      <w:proofErr w:type="spellEnd"/>
+      <w:r>
+        <w:t xml:space="preserve">   |     658000 |</w:t>
+      </w:r>
+    </w:p>
+    <w:p>
+      <w:pPr>
+        <w:ind w:left="-900" w:right="-1440"/>
+        <w:jc w:val="both"/>
+      </w:pPr>
+      <w:r>
+        <w:t xml:space="preserve">| 129    | </w:t>
+      </w:r>
+      <w:proofErr w:type="spellStart"/>
+      <w:r>
+        <w:t>bharat</w:t>
+      </w:r>
+      <w:proofErr w:type="spellEnd"/>
+      <w:r>
+        <w:t xml:space="preserve">   |    6580450 |</w:t>
+      </w:r>
+    </w:p>
+    <w:p>
+      <w:pPr>
+        <w:ind w:left="-900" w:right="-1440"/>
+        <w:jc w:val="both"/>
+      </w:pPr>
+      <w:r>
+        <w:t xml:space="preserve">| 130    | </w:t>
+      </w:r>
+      <w:proofErr w:type="spellStart"/>
+      <w:r>
+        <w:t>lenovo</w:t>
+      </w:r>
+      <w:proofErr w:type="spellEnd"/>
+      <w:r>
+        <w:t xml:space="preserve">   |    6580450 |</w:t>
       </w:r>
     </w:p>
     <w:p>
@@ -2390,9 +3900,30 @@
         <w:ind w:left="-900" w:right="-1440"/>
         <w:jc w:val="both"/>
       </w:pPr>
+      <w:proofErr w:type="spellStart"/>
       <w:r>
         <w:lastRenderedPageBreak/>
-        <w:t>mysql&gt; select count(distinct emp_salary) from employee_tbl;</w:t>
+        <w:t>mysql</w:t>
+      </w:r>
+      <w:proofErr w:type="spellEnd"/>
+      <w:r>
+        <w:t xml:space="preserve">&gt; select count(distinct </w:t>
+      </w:r>
+      <w:proofErr w:type="spellStart"/>
+      <w:r>
+        <w:t>emp_salary</w:t>
+      </w:r>
+      <w:proofErr w:type="spellEnd"/>
+      <w:r>
+        <w:t xml:space="preserve">) from </w:t>
+      </w:r>
+      <w:proofErr w:type="spellStart"/>
+      <w:r>
+        <w:t>employee_tbl</w:t>
+      </w:r>
+      <w:proofErr w:type="spellEnd"/>
+      <w:r>
+        <w:t>;</w:t>
       </w:r>
     </w:p>
     <w:p>
@@ -2410,7 +3941,15 @@
         <w:jc w:val="both"/>
       </w:pPr>
       <w:r>
-        <w:t>| count(distinct emp_salary) |</w:t>
+        <w:t xml:space="preserve">| count(distinct </w:t>
+      </w:r>
+      <w:proofErr w:type="spellStart"/>
+      <w:r>
+        <w:t>emp_salary</w:t>
+      </w:r>
+      <w:proofErr w:type="spellEnd"/>
+      <w:r>
+        <w:t>) |</w:t>
       </w:r>
     </w:p>
     <w:p>
@@ -2460,8 +3999,13 @@
         <w:ind w:left="-900" w:right="-1440"/>
         <w:jc w:val="both"/>
       </w:pPr>
-      <w:r>
-        <w:t>mysql&gt; commit;</w:t>
+      <w:proofErr w:type="spellStart"/>
+      <w:r>
+        <w:t>mysql</w:t>
+      </w:r>
+      <w:proofErr w:type="spellEnd"/>
+      <w:r>
+        <w:t>&gt; commit;</w:t>
       </w:r>
     </w:p>
     <w:p>
@@ -2471,6 +4015,316 @@
       </w:pPr>
       <w:r>
         <w:t>Query OK, 0 rows affected (0.00 sec)</w:t>
+      </w:r>
+    </w:p>
+    <w:p>
+      <w:pPr>
+        <w:ind w:left="-900" w:right="-1440"/>
+        <w:jc w:val="both"/>
+      </w:pPr>
+      <w:proofErr w:type="spellStart"/>
+      <w:r>
+        <w:t>mysql</w:t>
+      </w:r>
+      <w:proofErr w:type="spellEnd"/>
+      <w:r>
+        <w:t xml:space="preserve">&gt; select * from </w:t>
+      </w:r>
+      <w:proofErr w:type="spellStart"/>
+      <w:r>
+        <w:t>employee_tbl</w:t>
+      </w:r>
+      <w:proofErr w:type="spellEnd"/>
+      <w:r>
+        <w:t>;</w:t>
+      </w:r>
+    </w:p>
+    <w:p>
+      <w:pPr>
+        <w:ind w:left="-900" w:right="-1440"/>
+        <w:jc w:val="both"/>
+      </w:pPr>
+      <w:r>
+        <w:t>+--------+----------+------------+</w:t>
+      </w:r>
+    </w:p>
+    <w:p>
+      <w:pPr>
+        <w:ind w:left="-900" w:right="-1440"/>
+        <w:jc w:val="both"/>
+      </w:pPr>
+      <w:r>
+        <w:t xml:space="preserve">| EMP_ID | EMP_NAME | </w:t>
+      </w:r>
+      <w:proofErr w:type="spellStart"/>
+      <w:r>
+        <w:t>emp_salary</w:t>
+      </w:r>
+      <w:proofErr w:type="spellEnd"/>
+      <w:r>
+        <w:t xml:space="preserve"> |</w:t>
+      </w:r>
+    </w:p>
+    <w:p>
+      <w:pPr>
+        <w:ind w:left="-900" w:right="-1440"/>
+        <w:jc w:val="both"/>
+      </w:pPr>
+      <w:r>
+        <w:t>+--------+----------+------------+</w:t>
+      </w:r>
+    </w:p>
+    <w:p>
+      <w:pPr>
+        <w:ind w:left="-900" w:right="-1440"/>
+        <w:jc w:val="both"/>
+      </w:pPr>
+      <w:r>
+        <w:t>| 12     | NULL     |       NULL |</w:t>
+      </w:r>
+    </w:p>
+    <w:p>
+      <w:pPr>
+        <w:ind w:left="-900" w:right="-1440"/>
+        <w:jc w:val="both"/>
+      </w:pPr>
+      <w:r>
+        <w:t xml:space="preserve">| 124    | </w:t>
+      </w:r>
+      <w:proofErr w:type="spellStart"/>
+      <w:r>
+        <w:t>ashiq</w:t>
+      </w:r>
+      <w:proofErr w:type="spellEnd"/>
+      <w:r>
+        <w:t xml:space="preserve">    |       1000 |</w:t>
+      </w:r>
+    </w:p>
+    <w:p>
+      <w:pPr>
+        <w:ind w:left="-900" w:right="-1440"/>
+        <w:jc w:val="both"/>
+      </w:pPr>
+      <w:r>
+        <w:t xml:space="preserve">| 125    | </w:t>
+      </w:r>
+      <w:proofErr w:type="spellStart"/>
+      <w:r>
+        <w:t>vicky</w:t>
+      </w:r>
+      <w:proofErr w:type="spellEnd"/>
+      <w:r>
+        <w:t xml:space="preserve">    |     145000 |</w:t>
+      </w:r>
+    </w:p>
+    <w:p>
+      <w:pPr>
+        <w:ind w:left="-900" w:right="-1440"/>
+        <w:jc w:val="both"/>
+      </w:pPr>
+      <w:r>
+        <w:t xml:space="preserve">| 126    | </w:t>
+      </w:r>
+      <w:proofErr w:type="spellStart"/>
+      <w:r>
+        <w:t>bhaiya</w:t>
+      </w:r>
+      <w:proofErr w:type="spellEnd"/>
+      <w:r>
+        <w:t xml:space="preserve">   |     435000 |</w:t>
+      </w:r>
+    </w:p>
+    <w:p>
+      <w:pPr>
+        <w:ind w:left="-900" w:right="-1440"/>
+        <w:jc w:val="both"/>
+      </w:pPr>
+      <w:r>
+        <w:t>| 127    | knight   |     435000 |</w:t>
+      </w:r>
+    </w:p>
+    <w:p>
+      <w:pPr>
+        <w:ind w:left="-900" w:right="-1440"/>
+        <w:jc w:val="both"/>
+      </w:pPr>
+      <w:r>
+        <w:t xml:space="preserve">| 128    | </w:t>
+      </w:r>
+      <w:proofErr w:type="spellStart"/>
+      <w:r>
+        <w:t>ridder</w:t>
+      </w:r>
+      <w:proofErr w:type="spellEnd"/>
+      <w:r>
+        <w:t xml:space="preserve">   |     658000 |</w:t>
+      </w:r>
+    </w:p>
+    <w:p>
+      <w:pPr>
+        <w:ind w:left="-900" w:right="-1440"/>
+        <w:jc w:val="both"/>
+      </w:pPr>
+      <w:r>
+        <w:t xml:space="preserve">| 129    | </w:t>
+      </w:r>
+      <w:proofErr w:type="spellStart"/>
+      <w:r>
+        <w:t>bharat</w:t>
+      </w:r>
+      <w:proofErr w:type="spellEnd"/>
+      <w:r>
+        <w:t xml:space="preserve">   |    6580450 |</w:t>
+      </w:r>
+    </w:p>
+    <w:p>
+      <w:pPr>
+        <w:ind w:left="-900" w:right="-1440"/>
+        <w:jc w:val="both"/>
+      </w:pPr>
+      <w:r>
+        <w:t xml:space="preserve">| 130    | </w:t>
+      </w:r>
+      <w:proofErr w:type="spellStart"/>
+      <w:r>
+        <w:t>lenovo</w:t>
+      </w:r>
+      <w:proofErr w:type="spellEnd"/>
+      <w:r>
+        <w:t xml:space="preserve">   |    6580450 |</w:t>
+      </w:r>
+    </w:p>
+    <w:p>
+      <w:pPr>
+        <w:ind w:left="-900" w:right="-1440"/>
+        <w:jc w:val="both"/>
+      </w:pPr>
+      <w:r>
+        <w:t>| 34     | NULL     |       NULL |</w:t>
+      </w:r>
+    </w:p>
+    <w:p>
+      <w:pPr>
+        <w:ind w:left="-900" w:right="-1440"/>
+        <w:jc w:val="both"/>
+      </w:pPr>
+      <w:r>
+        <w:t>+--------+----------+------------+</w:t>
+      </w:r>
+    </w:p>
+    <w:p>
+      <w:pPr>
+        <w:ind w:left="-900" w:right="-1440"/>
+        <w:jc w:val="both"/>
+      </w:pPr>
+      <w:r>
+        <w:t>9 rows in set (0.00 sec)</w:t>
+      </w:r>
+    </w:p>
+    <w:p>
+      <w:pPr>
+        <w:ind w:left="-900" w:right="-1440"/>
+        <w:jc w:val="both"/>
+      </w:pPr>
+    </w:p>
+    <w:p>
+      <w:pPr>
+        <w:ind w:left="-900" w:right="-1440"/>
+        <w:jc w:val="both"/>
+      </w:pPr>
+      <w:proofErr w:type="spellStart"/>
+      <w:r>
+        <w:t>mysql</w:t>
+      </w:r>
+      <w:proofErr w:type="spellEnd"/>
+      <w:r>
+        <w:t xml:space="preserve">&gt; select * from </w:t>
+      </w:r>
+      <w:proofErr w:type="spellStart"/>
+      <w:r>
+        <w:t>employee_tbl</w:t>
+      </w:r>
+      <w:proofErr w:type="spellEnd"/>
+      <w:r>
+        <w:t xml:space="preserve"> where </w:t>
+      </w:r>
+      <w:proofErr w:type="spellStart"/>
+      <w:r>
+        <w:t>emp_name</w:t>
+      </w:r>
+      <w:proofErr w:type="spellEnd"/>
+      <w:r>
+        <w:t>&gt;'s';</w:t>
+      </w:r>
+    </w:p>
+    <w:p>
+      <w:pPr>
+        <w:ind w:left="-900" w:right="-1440"/>
+        <w:jc w:val="both"/>
+      </w:pPr>
+      <w:r>
+        <w:t>+--------+----------+------------+</w:t>
+      </w:r>
+    </w:p>
+    <w:p>
+      <w:pPr>
+        <w:ind w:left="-900" w:right="-1440"/>
+        <w:jc w:val="both"/>
+      </w:pPr>
+      <w:r>
+        <w:t xml:space="preserve">| EMP_ID | EMP_NAME | </w:t>
+      </w:r>
+      <w:proofErr w:type="spellStart"/>
+      <w:r>
+        <w:t>emp_salary</w:t>
+      </w:r>
+      <w:proofErr w:type="spellEnd"/>
+      <w:r>
+        <w:t xml:space="preserve"> |</w:t>
+      </w:r>
+    </w:p>
+    <w:p>
+      <w:pPr>
+        <w:ind w:left="-900" w:right="-1440"/>
+        <w:jc w:val="both"/>
+      </w:pPr>
+      <w:r>
+        <w:t>+--------+----------+------------+</w:t>
+      </w:r>
+    </w:p>
+    <w:p>
+      <w:pPr>
+        <w:ind w:left="-900" w:right="-1440"/>
+        <w:jc w:val="both"/>
+      </w:pPr>
+      <w:r>
+        <w:t xml:space="preserve">| 125    | </w:t>
+      </w:r>
+      <w:proofErr w:type="spellStart"/>
+      <w:r>
+        <w:t>vicky</w:t>
+      </w:r>
+      <w:proofErr w:type="spellEnd"/>
+      <w:r>
+        <w:t xml:space="preserve">    |     145000 |</w:t>
+      </w:r>
+    </w:p>
+    <w:p>
+      <w:pPr>
+        <w:ind w:left="-900" w:right="-1440"/>
+        <w:jc w:val="both"/>
+      </w:pPr>
+      <w:r>
+        <w:t>+--------+----------+------------+</w:t>
+      </w:r>
+    </w:p>
+    <w:p>
+      <w:pPr>
+        <w:ind w:left="-900" w:right="-1440"/>
+        <w:jc w:val="both"/>
+      </w:pPr>
+      <w:r>
+        <w:t>1 row in set (0.00 sec)</w:t>
       </w:r>
     </w:p>
     <w:sectPr>

</xml_diff>